<commit_message>
Add M2_Memoire2, Update M2_Memoire_Continuous_Integration
</commit_message>
<xml_diff>
--- a/M2_Memoire_Continous_Integration.docx
+++ b/M2_Memoire_Continous_Integration.docx
@@ -53,8 +53,13 @@
       <w:r>
         <w:t>« </w:t>
       </w:r>
-      <w:r>
-        <w:t>scalabilité verticale</w:t>
+      <w:proofErr w:type="spellStart"/>
+      <w:r>
+        <w:t>scalabilité</w:t>
+      </w:r>
+      <w:proofErr w:type="spellEnd"/>
+      <w:r>
+        <w:t xml:space="preserve"> verticale</w:t>
       </w:r>
       <w:r>
         <w:t> »</w:t>
@@ -72,7 +77,29 @@
         <w:t xml:space="preserve">de leurs compétences était limité. Hypothétiquement même si nous nous plaçons dans un univers parfait un développeur ne peut pas être plus productif indéfiniment. Il éteindra forcément, un jour ou l’autre, son seuil maximal de rentabilité. </w:t>
       </w:r>
       <w:r>
-        <w:t>Les développeurs ont alors pensé à travailler en équipe afin d’accroitre non pas leur propre rendement mais plutôt le rendement du projet informatique, nous parlons alors de « scalabilité horizontale »</w:t>
+        <w:t>Les développeurs ont alors pensé à travailler en équipe afin d’accroitre non pas leur propre rendement mais plutôt le rendement du projet informatique</w:t>
+      </w:r>
+      <w:r>
+        <w:t xml:space="preserve">. </w:t>
+      </w:r>
+    </w:p>
+    <w:p>
+      <w:pPr>
+        <w:ind w:firstLine="708"/>
+      </w:pPr>
+      <w:r>
+        <w:t>Le premier obstacle rencontré a été de s’organiser fonctionnellement afin de tirer un maximum avantage de la puissance du travail en équipe. Pour cela les développeurs ont découpé leurs projets initiaux en une multitude de tâches (plus ou moins importantes) qu’ils se sont départagés selon les profils de chacun. N</w:t>
+      </w:r>
+      <w:r>
+        <w:t>ous parlons alors de « </w:t>
+      </w:r>
+      <w:proofErr w:type="spellStart"/>
+      <w:r>
+        <w:t>scalabilité</w:t>
+      </w:r>
+      <w:proofErr w:type="spellEnd"/>
+      <w:r>
+        <w:t xml:space="preserve"> horizontale »</w:t>
       </w:r>
       <w:r>
         <w:rPr>
@@ -88,57 +115,62 @@
       <w:pPr>
         <w:ind w:firstLine="708"/>
       </w:pPr>
-      <w:r>
-        <w:t xml:space="preserve">Le problème qu’il s’est posé </w:t>
+    </w:p>
+    <w:p>
+      <w:pPr>
+        <w:pStyle w:val="Titre1"/>
+      </w:pPr>
+      <w:r>
+        <w:t>Pourquoi dite « continue » ?</w:t>
+      </w:r>
+    </w:p>
+    <w:p>
+      <w:pPr>
+        <w:ind w:firstLine="708"/>
+      </w:pPr>
+      <w:r>
+        <w:t xml:space="preserve">Plus l’on met de temps à faire deux </w:t>
+      </w:r>
+      <w:r>
+        <w:t>intégrations</w:t>
+      </w:r>
+      <w:r>
+        <w:t xml:space="preserve">, plus nous allons ajouter des fonctionnalités, corriger des bugs, modifier les fichiers de configurations donc potentiellement l’intégration sera plus compliquée avec le temps. Donc l’idée de « continue » est de faire </w:t>
+      </w:r>
+      <w:r>
+        <w:t>régulièrement des intégrations pour minimiser les risques.</w:t>
+      </w:r>
+    </w:p>
+    <w:p>
+      <w:pPr>
+        <w:ind w:firstLine="708"/>
+      </w:pPr>
+      <w:r>
+        <w:t>L’objectif de l’intégration continue est de transformer le processus d’intégration en un non-événement.</w:t>
+      </w:r>
+      <w:r>
+        <w:t xml:space="preserve"> Avec pour objectif final le « push </w:t>
+      </w:r>
+      <w:proofErr w:type="spellStart"/>
+      <w:r>
+        <w:t>button</w:t>
+      </w:r>
+      <w:proofErr w:type="spellEnd"/>
+      <w:r>
+        <w:t> », c’est-à-dire que les développeurs n’auront qu’à appuyer sur un bouton (ou taper une ligne de commande) pour compiler/packager, pour déployer, les testeurs pour lancer les scénarios de tests…</w:t>
+      </w:r>
+    </w:p>
+    <w:p>
+      <w:pPr>
+        <w:pStyle w:val="Titre1"/>
+      </w:pPr>
+      <w:r>
+        <w:t>Composition de l’intégration continue</w:t>
       </w:r>
       <w:bookmarkStart w:id="0" w:name="_GoBack"/>
       <w:bookmarkEnd w:id="0"/>
     </w:p>
     <w:p>
-      <w:pPr>
-        <w:pStyle w:val="Titre1"/>
-      </w:pPr>
-      <w:r>
-        <w:t>Pourquoi dite « continue » ?</w:t>
-      </w:r>
-    </w:p>
-    <w:p>
-      <w:pPr>
-        <w:ind w:firstLine="708"/>
-      </w:pPr>
-      <w:r>
-        <w:t xml:space="preserve">Plus l’on met de temps à faire deux </w:t>
-      </w:r>
-      <w:r>
-        <w:t>intégrations</w:t>
-      </w:r>
-      <w:r>
-        <w:t xml:space="preserve">, plus nous allons ajouter des fonctionnalités, corriger des bugs, modifier les fichiers de configurations donc potentiellement l’intégration sera plus compliquée avec le temps. Donc l’idée de « continue » est de faire </w:t>
-      </w:r>
-      <w:r>
-        <w:t>régulièrement des intégrations pour minimiser les risques.</w:t>
-      </w:r>
-    </w:p>
-    <w:p>
-      <w:pPr>
-        <w:ind w:firstLine="708"/>
-      </w:pPr>
-      <w:r>
-        <w:t>L’objectif de l’intégration continue est de transformer le processus d’intégration en un non-événement.</w:t>
-      </w:r>
-      <w:r>
-        <w:t xml:space="preserve"> Avec pour objectif final le « push button », c’est-à-dire que les développeurs n’auront qu’à appuyer sur un bouton (ou taper une ligne de commande) pour compiler/packager, pour déployer, les testeurs pour lancer les scénarios de tests…</w:t>
-      </w:r>
-    </w:p>
-    <w:p>
-      <w:pPr>
-        <w:pStyle w:val="Titre1"/>
-      </w:pPr>
-      <w:r>
-        <w:t>Composition de l’intégration continue</w:t>
-      </w:r>
-    </w:p>
-    <w:p>
       <w:r>
         <w:tab/>
         <w:t>Qu’est ce qui va composer à minima l’intégration continue ? Il nous faut déjà  un mécanisme de surveillance du changement </w:t>
@@ -165,7 +197,11 @@
         <w:t>ie – un mécanisme pour monitorer (surveiller par le biais de métrique) l’environnement, un gestionnaire de version</w:t>
       </w:r>
       <w:r>
-        <w:t xml:space="preserve"> (de code source), les scripts et les outils pour implémenter les processus dont nous avons parlé plus haut (compilation, </w:t>
+        <w:t xml:space="preserve"> (de code source), les scripts et les outils pour </w:t>
+      </w:r>
+      <w:r>
+        <w:lastRenderedPageBreak/>
+        <w:t xml:space="preserve">implémenter les processus dont nous avons parlé plus haut (compilation, </w:t>
       </w:r>
       <w:r>
         <w:t>packaging</w:t>
@@ -213,7 +249,15 @@
         <w:ind w:firstLine="708"/>
       </w:pPr>
       <w:r>
-        <w:t xml:space="preserve">Serveur d’intégration continue. Jenkins peut effectuer des builds distribués (100 esclaves) et offre un mécanisme de plugins. Jenkins est un produit open source, nous pouvons créer nos propres plugins  afin de répondre aux formats de packaging spécifique à notre entreprise.  </w:t>
+        <w:t xml:space="preserve">Serveur d’intégration continue. Jenkins peut effectuer des </w:t>
+      </w:r>
+      <w:proofErr w:type="spellStart"/>
+      <w:r>
+        <w:t>builds</w:t>
+      </w:r>
+      <w:proofErr w:type="spellEnd"/>
+      <w:r>
+        <w:t xml:space="preserve"> distribués (100 esclaves) et offre un mécanisme de plugins. Jenkins est un produit open source, nous pouvons créer nos propres plugins  afin de répondre aux formats de packaging spécifique à notre entreprise.  </w:t>
       </w:r>
       <w:r>
         <w:t xml:space="preserve">Ce mécanisme de plugin nous permet d’envisager l’intégration continue sous un angle différent et voir l’intégration continue en tant que fonction. </w:t>
@@ -280,7 +324,15 @@
         <w:t>- i</w:t>
       </w:r>
       <w:r>
-        <w:t>l permet une copie simple et rapide d’une machine à l’autre, du fait qu’il ne récupère que le différentiel d’une copie à l’autre. Nous imaginons pour des builds distribuées, même si nous avons notre repository central qui a changé, la récupération par l’ensemble des machines esclaves va être très rapide.</w:t>
+        <w:t xml:space="preserve">l permet une copie simple et rapide d’une machine à l’autre, du fait qu’il ne récupère que le différentiel d’une copie à l’autre. Nous imaginons pour des </w:t>
+      </w:r>
+      <w:proofErr w:type="spellStart"/>
+      <w:r>
+        <w:t>builds</w:t>
+      </w:r>
+      <w:proofErr w:type="spellEnd"/>
+      <w:r>
+        <w:t xml:space="preserve"> distribuées, même si nous avons notre repository central qui a changé, la récupération par l’ensemble des machines esclaves va être très rapide.</w:t>
       </w:r>
     </w:p>
     <w:p>
@@ -308,8 +360,13 @@
       <w:r>
         <w:t xml:space="preserve"> pour chaque </w:t>
       </w:r>
-      <w:r>
-        <w:t xml:space="preserve">chaque développeur </w:t>
+      <w:proofErr w:type="spellStart"/>
+      <w:r>
+        <w:t>chaque</w:t>
+      </w:r>
+      <w:proofErr w:type="spellEnd"/>
+      <w:r>
+        <w:t xml:space="preserve"> développeur </w:t>
       </w:r>
       <w:r>
         <w:t>(</w:t>
@@ -326,6 +383,7 @@
     </w:p>
     <w:p>
       <w:r>
+        <w:lastRenderedPageBreak/>
         <w:tab/>
         <w:t>Le développeur code, fait un commit – le commit n’est qu’en local chez le développeur – et décide de pousser son commit sur le repository de Jenkins</w:t>
       </w:r>
@@ -333,11 +391,7 @@
         <w:t>.</w:t>
       </w:r>
       <w:r>
-        <w:t xml:space="preserve"> Jenkins lance alors les différentes tâches </w:t>
-      </w:r>
-      <w:r>
-        <w:lastRenderedPageBreak/>
-        <w:t>qui lui sont allouées et si tous les tests passent Jenkins va pousser le commit sur le repository central.</w:t>
+        <w:t xml:space="preserve"> Jenkins lance alors les différentes tâches qui lui sont allouées et si tous les tests passent Jenkins va pousser le commit sur le repository central.</w:t>
       </w:r>
       <w:r>
         <w:t xml:space="preserve"> Ce qui nous assure un repository central toujours validé.</w:t>
@@ -2265,7 +2319,7 @@
 </file>
 
 <file path=customXml/itemProps1.xml><?xml version="1.0" encoding="utf-8"?>
-<ds:datastoreItem xmlns:ds="http://schemas.openxmlformats.org/officeDocument/2006/customXml" ds:itemID="{993D62A8-7AA9-48EB-ABD3-D3508C953B52}">
+<ds:datastoreItem xmlns:ds="http://schemas.openxmlformats.org/officeDocument/2006/customXml" ds:itemID="{A4217E33-4D07-462E-B487-AF19D7E34049}">
   <ds:schemaRefs>
     <ds:schemaRef ds:uri="http://schemas.openxmlformats.org/officeDocument/2006/bibliography"/>
   </ds:schemaRefs>

</xml_diff>

<commit_message>
Intro + Inspection Continue + Zero Downtime
</commit_message>
<xml_diff>
--- a/M2_Memoire_Continous_Integration.docx
+++ b/M2_Memoire_Continous_Integration.docx
@@ -385,7 +385,7 @@
           <w:lang w:eastAsia="fr-FR"/>
         </w:rPr>
         <w:drawing>
-          <wp:inline distT="0" distB="0" distL="0" distR="0">
+          <wp:inline distT="0" distB="0" distL="0" distR="0" wp14:anchorId="09A0A122" wp14:editId="72524EF8">
             <wp:extent cx="5760720" cy="2622110"/>
             <wp:effectExtent l="0" t="0" r="0" b="6985"/>
             <wp:docPr id="1" name="Image 1" descr="integration continue basée sur git"/>
@@ -3324,8 +3324,115 @@
       </w:pPr>
       <w:r>
         <w:lastRenderedPageBreak/>
-        <w:t>Pratiques de développement logiciel</w:t>
-      </w:r>
+        <w:t>Devops</w:t>
+      </w:r>
+    </w:p>
+    <w:p>
+      <w:pPr>
+        <w:ind w:firstLine="708"/>
+      </w:pPr>
+      <w:r>
+        <w:t xml:space="preserve">Depuis maintenant quelques années (il est difficile de donner une date précise), les DSI s’appuient sur la mouvance agile afin de mener à bien leurs projets. Aujourd’hui, les patterns agiles arrivent à maturité et offrent un éventail de méthodologies adaptables à tous les contextes. Les méthodes agiles garantissent la satisfaction du client et non la conformité aux termes d’un contrat de développement. Elles sont centrées sur la satisfaction de besoin du client et non sur les termes contractuels du projet. Nous n’allons pas aborder en profondeur le concept de l’agilité, ceci n’est pas le propos de ce mémoire, mais nous allons tout de même faire un petit rappel des idées fortes de cette méthodologie. Il faut des </w:t>
+      </w:r>
+      <w:r>
+        <w:rPr>
+          <w:b/>
+        </w:rPr>
+        <w:t>cycles courts</w:t>
+      </w:r>
+      <w:r>
+        <w:t xml:space="preserve">, quelques semaines tout au plus, et découper le projet en </w:t>
+      </w:r>
+      <w:r>
+        <w:rPr>
+          <w:b/>
+        </w:rPr>
+        <w:t>petites tâches</w:t>
+      </w:r>
+      <w:r>
+        <w:t xml:space="preserve"> puis les </w:t>
+      </w:r>
+      <w:r>
+        <w:rPr>
+          <w:b/>
+        </w:rPr>
+        <w:t>hiérarchiser</w:t>
+      </w:r>
+      <w:r>
+        <w:t xml:space="preserve"> </w:t>
+      </w:r>
+      <w:r>
+        <w:rPr>
+          <w:b/>
+        </w:rPr>
+        <w:t>en fonction du besoin</w:t>
+      </w:r>
+      <w:r>
+        <w:t xml:space="preserve">. Cela permet d’éviter le superflu et de se concentrer au début de chaque cycle sur ce qui a de la valeur pour l’utilisateur final. Le </w:t>
+      </w:r>
+      <w:r>
+        <w:rPr>
+          <w:b/>
+        </w:rPr>
+        <w:t>feedback</w:t>
+      </w:r>
+      <w:r>
+        <w:t xml:space="preserve"> permanent devient la règle d’or, avec des validations à chaque étape et des techniques ludiques d’évaluation de l’utilité des fonctions. L’agilité offre une meilleure visibilité et permet d’éviter les dérives observées lorsque les développeurs sont isolés. Le </w:t>
+      </w:r>
+      <w:r>
+        <w:rPr>
+          <w:b/>
+        </w:rPr>
+        <w:t>changement</w:t>
+      </w:r>
+      <w:r>
+        <w:t xml:space="preserve"> est autorisé voir encouragé, même tardivement,  car c’est un avantage décisif pour le client. Cela permet de ne pas se priver des bonnes idées en cours de route et surtout d’éliminer les mauvaises idées lancées au début du projet. Les méthodes agiles favorisent la </w:t>
+      </w:r>
+      <w:proofErr w:type="spellStart"/>
+      <w:r>
+        <w:rPr>
+          <w:b/>
+        </w:rPr>
+        <w:t>co</w:t>
+      </w:r>
+      <w:proofErr w:type="spellEnd"/>
+      <w:r>
+        <w:rPr>
+          <w:b/>
+        </w:rPr>
+        <w:t>-construction</w:t>
+      </w:r>
+      <w:r>
+        <w:t xml:space="preserve">, en intégrant l’annonceur lui-même dans le travail quotidien et en responsabilisant la totalité de l’équipe de développement, créant ainsi un véritable </w:t>
+      </w:r>
+      <w:r>
+        <w:rPr>
+          <w:b/>
+        </w:rPr>
+        <w:t>esprit collaboratif</w:t>
+      </w:r>
+      <w:r>
+        <w:t xml:space="preserve"> et l’ensemble du projet en gagne en qualité.</w:t>
+      </w:r>
+    </w:p>
+    <w:p>
+      <w:pPr>
+        <w:ind w:firstLine="708"/>
+      </w:pPr>
+      <w:r>
+        <w:t>Cependant</w:t>
+      </w:r>
+      <w:r>
+        <w:t xml:space="preserve"> </w:t>
+      </w:r>
+      <w:r>
+        <w:t>l’agilité, lorsqu’elle est exclusivement cantonnée au développement, se trouve néanmoins freinée par les tâches d’exploitation. Le mouvement DevOps a pour objectif d’étendre les pratiques agilistes à la livraison et au déploiement du projet.</w:t>
+      </w:r>
+    </w:p>
+    <w:p>
+      <w:pPr>
+        <w:pStyle w:val="Titre1"/>
+      </w:pPr>
     </w:p>
     <w:p>
       <w:pPr>
@@ -3615,10 +3722,7 @@
         <w:ind w:left="708"/>
       </w:pPr>
       <w:r>
-        <w:t xml:space="preserve">« </w:t>
-      </w:r>
-      <w:r>
-        <w:t>L'intégration continue est la pratique de faire de petits changements bien définis à la base d</w:t>
+        <w:t>« L'intégration continue est la pratique de faire de petits changements bien définis à la base d</w:t>
       </w:r>
       <w:r>
         <w:t>u</w:t>
@@ -3630,10 +3734,7 @@
         <w:t xml:space="preserve">source </w:t>
       </w:r>
       <w:r>
-        <w:t>d'un projet et d'obtenir une rétroaction immédiate pour voir si les suites de test passent toujours</w:t>
-      </w:r>
-      <w:r>
-        <w:t xml:space="preserve">» Paul </w:t>
+        <w:t xml:space="preserve">d'un projet et d'obtenir une rétroaction immédiate pour voir si les suites de test passent toujours» Paul </w:t>
       </w:r>
       <w:proofErr w:type="spellStart"/>
       <w:r>
@@ -3649,10 +3750,7 @@
         <w:ind w:firstLine="708"/>
       </w:pPr>
       <w:r>
-        <w:t>L’idée d</w:t>
-      </w:r>
-      <w:r>
-        <w:t xml:space="preserve">'Intégration Continue a été développée par la communauté </w:t>
+        <w:t xml:space="preserve">L’idée d'Intégration Continue a été développée par la communauté </w:t>
       </w:r>
       <w:proofErr w:type="spellStart"/>
       <w:r>
@@ -3668,17 +3766,19 @@
       </w:r>
       <w:proofErr w:type="spellEnd"/>
       <w:r>
+        <w:t xml:space="preserve"> (XP) et a été décrit par Kent Beck dans son livre « </w:t>
+      </w:r>
+      <w:proofErr w:type="spellStart"/>
+      <w:r>
+        <w:t>Extreme</w:t>
+      </w:r>
+      <w:proofErr w:type="spellEnd"/>
+      <w:r>
         <w:t xml:space="preserve"> </w:t>
       </w:r>
-      <w:r>
-        <w:t xml:space="preserve">(XP) </w:t>
-      </w:r>
-      <w:r>
-        <w:t>et a été décrit par Kent Beck dans son livre « </w:t>
-      </w:r>
       <w:proofErr w:type="spellStart"/>
       <w:r>
-        <w:t>Extreme</w:t>
+        <w:t>programming</w:t>
       </w:r>
       <w:proofErr w:type="spellEnd"/>
       <w:r>
@@ -3686,85 +3786,77 @@
       </w:r>
       <w:proofErr w:type="spellStart"/>
       <w:r>
-        <w:t>programming</w:t>
+        <w:t>explained</w:t>
       </w:r>
       <w:proofErr w:type="spellEnd"/>
       <w:r>
+        <w:t> »</w:t>
+      </w:r>
+      <w:r>
+        <w:t>, articulé autour de douze pratiques de développement agile.</w:t>
+      </w:r>
+      <w:r>
+        <w:t xml:space="preserve"> Son but étant de prévenir les problèmes décrit ci-dessus désignés comme « </w:t>
+      </w:r>
+      <w:proofErr w:type="spellStart"/>
+      <w:r>
+        <w:t>integration</w:t>
+      </w:r>
+      <w:proofErr w:type="spellEnd"/>
+      <w:r>
         <w:t xml:space="preserve"> </w:t>
       </w:r>
       <w:proofErr w:type="spellStart"/>
       <w:r>
-        <w:t>explained</w:t>
+        <w:t>hell</w:t>
       </w:r>
       <w:proofErr w:type="spellEnd"/>
       <w:r>
-        <w:t> »</w:t>
-      </w:r>
-      <w:r>
-        <w:t>, articulé autour de douze pratiques de développement agile.</w:t>
-      </w:r>
-      <w:r>
-        <w:t xml:space="preserve"> Son but étant de prévenir les problèmes décrit ci-dessus désignés comme « </w:t>
+        <w:t xml:space="preserve"> » (l’enfer de l’intégration) par Ron </w:t>
       </w:r>
       <w:proofErr w:type="spellStart"/>
       <w:r>
-        <w:t>integration</w:t>
+        <w:t>Jeffries</w:t>
       </w:r>
       <w:proofErr w:type="spellEnd"/>
       <w:r>
+        <w:t xml:space="preserve"> en 2001.</w:t>
+      </w:r>
+      <w:r>
         <w:t xml:space="preserve"> </w:t>
       </w:r>
+      <w:r>
+        <w:t>Martin Fowler a également été l'un des premiers contributeurs ayant écrit sur l’intégration continue</w:t>
+      </w:r>
+      <w:r>
+        <w:rPr>
+          <w:rStyle w:val="Appelnotedebasdep"/>
+        </w:rPr>
+        <w:footnoteReference w:id="6"/>
+      </w:r>
+      <w:r>
+        <w:t xml:space="preserve">. Plus tard, les travaux ont été </w:t>
+      </w:r>
+      <w:proofErr w:type="gramStart"/>
+      <w:r>
+        <w:t>poursuivi</w:t>
+      </w:r>
+      <w:proofErr w:type="gramEnd"/>
+      <w:r>
+        <w:t xml:space="preserve"> par Paul </w:t>
+      </w:r>
       <w:proofErr w:type="spellStart"/>
       <w:r>
-        <w:t>hell</w:t>
+        <w:t>Duvall</w:t>
       </w:r>
       <w:proofErr w:type="spellEnd"/>
       <w:r>
-        <w:t xml:space="preserve"> » (l’enfer de l’intégration) par Ron </w:t>
-      </w:r>
-      <w:proofErr w:type="spellStart"/>
-      <w:r>
-        <w:t>Jeffries</w:t>
-      </w:r>
-      <w:proofErr w:type="spellEnd"/>
-      <w:r>
-        <w:t xml:space="preserve"> en 2001.</w:t>
-      </w:r>
-      <w:r>
-        <w:t xml:space="preserve"> </w:t>
-      </w:r>
-      <w:r>
-        <w:t>Martin Fowler a également été l'un des premiers contributeurs ayant écrit sur l’intégration continue</w:t>
+        <w:t xml:space="preserve"> qui a écrit tout un livre à propos de l’intégration</w:t>
       </w:r>
       <w:r>
         <w:rPr>
           <w:rStyle w:val="Appelnotedebasdep"/>
         </w:rPr>
-        <w:footnoteReference w:id="6"/>
-      </w:r>
-      <w:r>
-        <w:t xml:space="preserve">. Plus tard, les travaux ont été </w:t>
-      </w:r>
-      <w:proofErr w:type="gramStart"/>
-      <w:r>
-        <w:t>poursuivi</w:t>
-      </w:r>
-      <w:proofErr w:type="gramEnd"/>
-      <w:r>
-        <w:t xml:space="preserve"> par Paul </w:t>
-      </w:r>
-      <w:proofErr w:type="spellStart"/>
-      <w:r>
-        <w:t>Duvall</w:t>
-      </w:r>
-      <w:proofErr w:type="spellEnd"/>
-      <w:r>
-        <w:t xml:space="preserve"> qui a écrit tout un livre à propos de l’intégration</w:t>
-      </w:r>
-      <w:r>
-        <w:rPr>
-          <w:rStyle w:val="Appelnotedebasdep"/>
-        </w:rPr>
         <w:footnoteReference w:id="7"/>
       </w:r>
       <w:r>
@@ -3775,7 +3867,6 @@
       <w:pPr>
         <w:ind w:firstLine="708"/>
       </w:pPr>
-      <w:bookmarkStart w:id="11" w:name="_GoBack"/>
       <w:r>
         <w:t>Martin Fowler désigne 10 principes clés pour réussir un Intégration Continue efficace :</w:t>
       </w:r>
@@ -3914,18 +4005,17 @@
       <w:pPr>
         <w:pStyle w:val="Titre1"/>
       </w:pPr>
-      <w:bookmarkStart w:id="12" w:name="_Toc442802857"/>
+      <w:bookmarkStart w:id="11" w:name="_Toc442802857"/>
+      <w:r>
+        <w:t>2.2</w:t>
+      </w:r>
+      <w:r>
+        <w:t xml:space="preserve"> Intégration C</w:t>
+      </w:r>
+      <w:r>
+        <w:t>ontinue comme un processus</w:t>
+      </w:r>
       <w:bookmarkEnd w:id="11"/>
-      <w:r>
-        <w:t>2.2</w:t>
-      </w:r>
-      <w:r>
-        <w:t xml:space="preserve"> Intégration C</w:t>
-      </w:r>
-      <w:r>
-        <w:t>ontinue comme un processus</w:t>
-      </w:r>
-      <w:bookmarkEnd w:id="12"/>
     </w:p>
     <w:p/>
     <w:p>
@@ -4140,14 +4230,14 @@
       <w:pPr>
         <w:pStyle w:val="Titre2"/>
       </w:pPr>
-      <w:bookmarkStart w:id="13" w:name="_Toc442802858"/>
+      <w:bookmarkStart w:id="12" w:name="_Toc442802858"/>
       <w:r>
         <w:t xml:space="preserve">2.1.1 </w:t>
       </w:r>
       <w:r>
         <w:t>Les bénéfices de l’Intégration Continue</w:t>
       </w:r>
-      <w:bookmarkEnd w:id="13"/>
+      <w:bookmarkEnd w:id="12"/>
     </w:p>
     <w:p/>
     <w:p>
@@ -4260,29 +4350,29 @@
       <w:pPr>
         <w:pStyle w:val="Titre3"/>
       </w:pPr>
-      <w:bookmarkStart w:id="14" w:name="_Toc442802859"/>
+      <w:bookmarkStart w:id="13" w:name="_Toc442802859"/>
       <w:r>
         <w:t>Réduire les risques</w:t>
       </w:r>
+      <w:bookmarkEnd w:id="13"/>
+    </w:p>
+    <w:p>
+      <w:pPr>
+        <w:ind w:firstLine="708"/>
+      </w:pPr>
+      <w:r>
+        <w:t>En intégrant plusieurs fois par jour, les risques de dysfonctionnement sont considérablement réduits. Les problèmes sont remontés dès leur intégration et peuvent même être la cause d’un rejet d’intégration. Ceci étant possible par l’intégration et l’exécution de tests et l’inspections automatiquement du code source après chaque modification.</w:t>
+      </w:r>
+    </w:p>
+    <w:p>
+      <w:pPr>
+        <w:pStyle w:val="Titre3"/>
+      </w:pPr>
+      <w:bookmarkStart w:id="14" w:name="_Toc442802860"/>
+      <w:r>
+        <w:t>Générer des logiciels déployables</w:t>
+      </w:r>
       <w:bookmarkEnd w:id="14"/>
-    </w:p>
-    <w:p>
-      <w:pPr>
-        <w:ind w:firstLine="708"/>
-      </w:pPr>
-      <w:r>
-        <w:t>En intégrant plusieurs fois par jour, les risques de dysfonctionnement sont considérablement réduits. Les problèmes sont remontés dès leur intégration et peuvent même être la cause d’un rejet d’intégration. Ceci étant possible par l’intégration et l’exécution de tests et l’inspections automatiquement du code source après chaque modification.</w:t>
-      </w:r>
-    </w:p>
-    <w:p>
-      <w:pPr>
-        <w:pStyle w:val="Titre3"/>
-      </w:pPr>
-      <w:bookmarkStart w:id="15" w:name="_Toc442802860"/>
-      <w:r>
-        <w:t>Générer des logiciels déployables</w:t>
-      </w:r>
-      <w:bookmarkEnd w:id="15"/>
     </w:p>
     <w:p>
       <w:r>
@@ -4369,11 +4459,11 @@
       <w:pPr>
         <w:pStyle w:val="Titre3"/>
       </w:pPr>
-      <w:bookmarkStart w:id="16" w:name="_Toc442802861"/>
+      <w:bookmarkStart w:id="15" w:name="_Toc442802861"/>
       <w:r>
         <w:t>Permettre une meilleure visibilité du projet</w:t>
       </w:r>
-      <w:bookmarkEnd w:id="16"/>
+      <w:bookmarkEnd w:id="15"/>
     </w:p>
     <w:p>
       <w:r>
@@ -4415,11 +4505,11 @@
       <w:pPr>
         <w:pStyle w:val="Titre3"/>
       </w:pPr>
-      <w:bookmarkStart w:id="17" w:name="_Toc442802862"/>
+      <w:bookmarkStart w:id="16" w:name="_Toc442802862"/>
       <w:r>
         <w:t>Une plus grande confiance du produit</w:t>
       </w:r>
-      <w:bookmarkEnd w:id="17"/>
+      <w:bookmarkEnd w:id="16"/>
     </w:p>
     <w:p>
       <w:r>
@@ -4468,14 +4558,14 @@
       <w:pPr>
         <w:pStyle w:val="Titre2"/>
       </w:pPr>
-      <w:bookmarkStart w:id="18" w:name="_Toc442802863"/>
+      <w:bookmarkStart w:id="17" w:name="_Toc442802863"/>
       <w:r>
         <w:t>2.2.2</w:t>
       </w:r>
       <w:r>
         <w:t xml:space="preserve"> Le cycle de travail de l’Intégration Continue</w:t>
       </w:r>
-      <w:bookmarkEnd w:id="18"/>
+      <w:bookmarkEnd w:id="17"/>
     </w:p>
     <w:p>
       <w:pPr>
@@ -4752,7 +4842,7 @@
           <w:lang w:eastAsia="fr-FR"/>
         </w:rPr>
         <w:drawing>
-          <wp:inline distT="0" distB="0" distL="0" distR="0" wp14:anchorId="639F8510" wp14:editId="6C435F49">
+          <wp:inline distT="0" distB="0" distL="0" distR="0" wp14:anchorId="5AAC7415" wp14:editId="24EE2A5D">
             <wp:extent cx="3971925" cy="2637785"/>
             <wp:effectExtent l="0" t="0" r="0" b="0"/>
             <wp:docPr id="2" name="Image 2"/>
@@ -5227,7 +5317,7 @@
           <w:b/>
         </w:rPr>
       </w:pPr>
-      <w:bookmarkStart w:id="19" w:name="_Toc442802864"/>
+      <w:bookmarkStart w:id="18" w:name="_Toc442802864"/>
       <w:r>
         <w:rPr>
           <w:rStyle w:val="lev"/>
@@ -5235,7 +5325,7 @@
         </w:rPr>
         <w:t>2.2.3 Comment l’Intégration Continue s’appuie-t-elle sur d’autres pratiques de développement</w:t>
       </w:r>
-      <w:bookmarkEnd w:id="19"/>
+      <w:bookmarkEnd w:id="18"/>
     </w:p>
     <w:p/>
     <w:p>
@@ -5918,14 +6008,14 @@
           <w:shd w:val="clear" w:color="auto" w:fill="FFFFFF"/>
         </w:rPr>
       </w:pPr>
-      <w:bookmarkStart w:id="20" w:name="_Toc442802865"/>
+      <w:bookmarkStart w:id="19" w:name="_Toc442802865"/>
       <w:r>
         <w:rPr>
           <w:shd w:val="clear" w:color="auto" w:fill="FFFFFF"/>
         </w:rPr>
         <w:t>2.3. L’Intégration Continue est un mélange de personnes et systèmes</w:t>
       </w:r>
-      <w:bookmarkEnd w:id="20"/>
+      <w:bookmarkEnd w:id="19"/>
     </w:p>
     <w:p/>
     <w:p>
@@ -5935,7 +6025,7 @@
           <w:shd w:val="clear" w:color="auto" w:fill="FFFFFF"/>
         </w:rPr>
       </w:pPr>
-      <w:bookmarkStart w:id="21" w:name="_Toc442802866"/>
+      <w:bookmarkStart w:id="20" w:name="_Toc442802866"/>
       <w:r>
         <w:rPr>
           <w:shd w:val="clear" w:color="auto" w:fill="FFFFFF"/>
@@ -5955,148 +6045,22 @@
         </w:rPr>
         <w:t>éveloppeurs</w:t>
       </w:r>
+      <w:bookmarkEnd w:id="20"/>
+    </w:p>
+    <w:p>
+      <w:pPr>
+        <w:ind w:firstLine="708"/>
+      </w:pPr>
+    </w:p>
+    <w:p>
+      <w:pPr>
+        <w:ind w:firstLine="708"/>
+      </w:pPr>
+      <w:r>
+        <w:t xml:space="preserve">      Pratiquer l’Intégration Continue exige de la discipline de la part des développeurs. Ils devront appliquer avec rigueur les pratiques de développement vus précédemment. Une fois le développement de la tâche effectué, le développeur doit exécuter une build sur sa propre machine de développement. On appelle cela une build privée. Cette étape permet de vérifier que les modifications apportées n’ont pas endommagé l'intégration avec le reste du code source. Il est important d'exécuter la build privée avant de valider les changements dans le référentiel de contrôle de version, car soumettre un code erroné peut empêcher les autres développeurs de travailler. Une fois l’exécution de la build privée avec succès, le développeur peut valider les modifications, et les tests. Si l'intégration de la build échoue malgré ses précautions, réparer cette build est la priorité numéro un.</w:t>
+      </w:r>
+      <w:bookmarkStart w:id="21" w:name="_GoBack"/>
       <w:bookmarkEnd w:id="21"/>
-    </w:p>
-    <w:p>
-      <w:pPr>
-        <w:ind w:firstLine="708"/>
-      </w:pPr>
-    </w:p>
-    <w:p>
-      <w:pPr>
-        <w:ind w:firstLine="708"/>
-      </w:pPr>
-      <w:r>
-        <w:t>Pratiquer l’Intégration Continue</w:t>
-      </w:r>
-      <w:r>
-        <w:t xml:space="preserve"> exige de la discipline de</w:t>
-      </w:r>
-      <w:r>
-        <w:t xml:space="preserve"> la part des</w:t>
-      </w:r>
-      <w:r>
-        <w:t xml:space="preserve"> développeurs. </w:t>
-      </w:r>
-      <w:r>
-        <w:t xml:space="preserve">Ils devront appliquer avec rigueur les pratiques de développement vus précédemment. </w:t>
-      </w:r>
-      <w:r>
-        <w:t>Une fois le développement de la tâche effectué, le développeur doit exécuter une build sur sa propre machine de développement.</w:t>
-      </w:r>
-      <w:r>
-        <w:t xml:space="preserve"> </w:t>
-      </w:r>
-      <w:r>
-        <w:t xml:space="preserve">On appelle cela une </w:t>
-      </w:r>
-      <w:r>
-        <w:t>build</w:t>
-      </w:r>
-      <w:r>
-        <w:t xml:space="preserve"> privée. Cette étape</w:t>
-      </w:r>
-      <w:r>
-        <w:t xml:space="preserve"> permet de</w:t>
-      </w:r>
-      <w:r>
-        <w:t xml:space="preserve"> vérifie</w:t>
-      </w:r>
-      <w:r>
-        <w:t>r</w:t>
-      </w:r>
-      <w:r>
-        <w:t xml:space="preserve"> que les modifications apportées </w:t>
-      </w:r>
-      <w:r>
-        <w:t xml:space="preserve">n’ont pas endommagé </w:t>
-      </w:r>
-      <w:r>
-        <w:t>l'</w:t>
-      </w:r>
-      <w:r>
-        <w:t>intégration avec le reste du</w:t>
-      </w:r>
-      <w:r>
-        <w:t xml:space="preserve"> code</w:t>
-      </w:r>
-      <w:r>
-        <w:t xml:space="preserve"> source</w:t>
-      </w:r>
-      <w:r>
-        <w:t xml:space="preserve">. Il est important d'exécuter </w:t>
-      </w:r>
-      <w:r>
-        <w:t>la build</w:t>
-      </w:r>
-      <w:r>
-        <w:t xml:space="preserve"> privée avant </w:t>
-      </w:r>
-      <w:r>
-        <w:t>de valider les changements dans le</w:t>
-      </w:r>
-      <w:r>
-        <w:t xml:space="preserve"> réf</w:t>
-      </w:r>
-      <w:r>
-        <w:t xml:space="preserve">érentiel de contrôle de version, car </w:t>
-      </w:r>
-      <w:r>
-        <w:t xml:space="preserve">soumettre </w:t>
-      </w:r>
-      <w:r>
-        <w:t xml:space="preserve">un </w:t>
-      </w:r>
-      <w:r>
-        <w:t xml:space="preserve">code cassé peut empêcher </w:t>
-      </w:r>
-      <w:r>
-        <w:t xml:space="preserve">les autres développeurs de </w:t>
-      </w:r>
-      <w:r>
-        <w:t>travailler</w:t>
-      </w:r>
-      <w:r>
-        <w:t xml:space="preserve">. </w:t>
-      </w:r>
-      <w:r>
-        <w:t>Une fois l’exécution de la build</w:t>
-      </w:r>
-      <w:r>
-        <w:t xml:space="preserve"> privée avec succès, </w:t>
-      </w:r>
-      <w:r>
-        <w:t xml:space="preserve">le </w:t>
-      </w:r>
-      <w:r>
-        <w:t>développeur peut valider les modifications,</w:t>
-      </w:r>
-      <w:r>
-        <w:t xml:space="preserve"> et les tests. Si l’</w:t>
-      </w:r>
-      <w:r>
-        <w:t>'intégration</w:t>
-      </w:r>
-      <w:r>
-        <w:t xml:space="preserve"> de la build échoue malgré s</w:t>
-      </w:r>
-      <w:r>
-        <w:t>es précautions</w:t>
-      </w:r>
-      <w:r>
-        <w:t>, réparer cette build</w:t>
-      </w:r>
-      <w:r>
-        <w:t xml:space="preserve"> est la priorité numéro un</w:t>
-      </w:r>
-      <w:r>
-        <w:t>.</w:t>
-      </w:r>
-    </w:p>
-    <w:p>
-      <w:pPr>
-        <w:ind w:firstLine="708"/>
-      </w:pPr>
     </w:p>
     <w:p>
       <w:pPr>
@@ -8285,6 +8249,128 @@
     </w:p>
     <w:p>
       <w:pPr>
+        <w:ind w:firstLine="708"/>
+      </w:pPr>
+      <w:r>
+        <w:t xml:space="preserve">Le code </w:t>
+      </w:r>
+      <w:r>
+        <w:t>source</w:t>
+      </w:r>
+      <w:r>
+        <w:t xml:space="preserve"> p</w:t>
+      </w:r>
+      <w:r>
+        <w:t>eut être examiné manuellement et/ou</w:t>
+      </w:r>
+      <w:r>
+        <w:t xml:space="preserve"> automatiquement. </w:t>
+      </w:r>
+      <w:r>
+        <w:t xml:space="preserve">La revue de code manuelle peut être effectuée selon deux principes, le « pair </w:t>
+      </w:r>
+      <w:proofErr w:type="spellStart"/>
+      <w:r>
+        <w:t>programming</w:t>
+      </w:r>
+      <w:proofErr w:type="spellEnd"/>
+      <w:r>
+        <w:t> » (écriture du code en bi</w:t>
+      </w:r>
+      <w:r>
+        <w:t>n</w:t>
+      </w:r>
+      <w:r>
+        <w:t xml:space="preserve">ôme) ou le « code </w:t>
+      </w:r>
+      <w:proofErr w:type="spellStart"/>
+      <w:r>
+        <w:t>review</w:t>
+      </w:r>
+      <w:proofErr w:type="spellEnd"/>
+      <w:r>
+        <w:t xml:space="preserve"> » (session collective de relecture du code). </w:t>
+      </w:r>
+      <w:r>
+        <w:t>Elle améliore la qualité algorithmique et syntaxique du code source de l’application et permet aux développeurs d’échanger sur les bonnes pratiques. Pour une revue de code automatique, de nombreux analyseurs de code statique sont disponibles selon les langages de développement. Ces outils analysent les fichiers sources dans le but de souligner les violations de règles prédéfinies propre au langage et d’améliorer la syntaxe de nos lignes de code.</w:t>
+      </w:r>
+    </w:p>
+    <w:p>
+      <w:pPr>
+        <w:ind w:firstLine="708"/>
+      </w:pPr>
+      <w:r>
+        <w:t>La différence entre la revue de code manuelle</w:t>
+      </w:r>
+      <w:r>
+        <w:t xml:space="preserve"> faite par des humains</w:t>
+      </w:r>
+      <w:r>
+        <w:t xml:space="preserve"> et </w:t>
+      </w:r>
+      <w:r>
+        <w:t xml:space="preserve">la revue de code </w:t>
+      </w:r>
+      <w:r>
+        <w:t xml:space="preserve">automatique </w:t>
+      </w:r>
+      <w:r>
+        <w:t xml:space="preserve"> faite par des outils d’analyses </w:t>
+      </w:r>
+      <w:r>
+        <w:t>est double. Exécuter les analyseurs  de code statique est peu cher et une fois automatisé</w:t>
+      </w:r>
+      <w:r>
+        <w:t xml:space="preserve"> ils</w:t>
+      </w:r>
+      <w:r>
+        <w:t xml:space="preserve"> garantissent une relative propreté au code source. De plus un ordinateur est toujours objectif et ne se lasse pas d’inspecter l’intégralité du code à chaque fois qu’un changement est engagé dans le référentiel de contrôle de version.</w:t>
+      </w:r>
+    </w:p>
+    <w:p>
+      <w:pPr>
+        <w:ind w:firstLine="708"/>
+      </w:pPr>
+      <w:r>
+        <w:t xml:space="preserve">Les analyses statiques de code automatisé sont efficientes pour des grandes bases de code. Elles permettent aux développeurs de se concentrer sur les parties importantes. Elles offrent des métriques de qualité sous la forme de rapport d’inspection après chaque exécution. </w:t>
+      </w:r>
+      <w:r>
+        <w:t xml:space="preserve">Les revues automatisées </w:t>
+      </w:r>
+      <w:r>
+        <w:t xml:space="preserve">ne remplacent </w:t>
+      </w:r>
+      <w:r>
+        <w:t xml:space="preserve">pas les revues manuelles, elles permettent de recentrer l’intelligence </w:t>
+      </w:r>
+      <w:r>
+        <w:t>humaine</w:t>
+      </w:r>
+      <w:r>
+        <w:t xml:space="preserve"> là où elle est nécessaire.</w:t>
+      </w:r>
+    </w:p>
+    <w:p>
+      <w:pPr>
+        <w:ind w:firstLine="708"/>
+      </w:pPr>
+      <w:r>
+        <w:t>De nombreux IDE (environnement de développement intégré) intègrent des fonctionnalités d’inspection pour aider les développeurs dès l’écriture du code avec une mise en forme automatisée, la mise en évidence des variables non utilisées, l’utilisation illégale de certain élément… Il est fortement encouragé de les utiliser mais ne remplace en aucun cas les revues de code.</w:t>
+      </w:r>
+    </w:p>
+    <w:p>
+      <w:pPr>
+        <w:ind w:firstLine="708"/>
+      </w:pPr>
+      <w:r>
+        <w:t>Il existe également des outils qui proposent de réécrire certain bout de code selon une convention particulière, de détect</w:t>
+      </w:r>
+      <w:r>
+        <w:t xml:space="preserve">er les blocs de code en double… </w:t>
+      </w:r>
+    </w:p>
+    <w:p>
+      <w:pPr>
         <w:pStyle w:val="Titre3"/>
         <w:rPr>
           <w:rStyle w:val="lev"/>
@@ -8302,6 +8388,24 @@
       <w:bookmarkEnd w:id="35"/>
     </w:p>
     <w:p>
+      <w:r>
+        <w:tab/>
+        <w:t>Le test (vu précédemment) est dynamique et exécute l’application, ou un fragment de l’application, pour tester les fonctionnalités. L’inspection, quant à elle, analyse le code selon un ensemble de règles prédéfinies. Les deux sont des concepts similaires dans le sens ou aucun ne modifient le code</w:t>
+      </w:r>
+      <w:r>
+        <w:t xml:space="preserve"> source</w:t>
+      </w:r>
+      <w:r>
+        <w:t xml:space="preserve">, ils ne font que remonter </w:t>
+      </w:r>
+      <w:r>
+        <w:t>les problèmes résidant dans l’application.</w:t>
+      </w:r>
+      <w:r>
+        <w:t xml:space="preserve"> </w:t>
+      </w:r>
+    </w:p>
+    <w:p>
       <w:pPr>
         <w:pStyle w:val="Titre3"/>
         <w:rPr>
@@ -8315,11 +8419,166 @@
           <w:rStyle w:val="lev"/>
           <w:b/>
         </w:rPr>
+        <w:lastRenderedPageBreak/>
         <w:t>Rapport d’inspection</w:t>
       </w:r>
       <w:bookmarkEnd w:id="36"/>
     </w:p>
     <w:p>
+      <w:r>
+        <w:tab/>
+        <w:t xml:space="preserve">Les outils d’analyse statique de code fournissent un grand nombre de mesures et de rapports, encore faut-il les interpréter. </w:t>
+      </w:r>
+      <w:r>
+        <w:t>Depuis quelques décennies des chercheurs étudient ces mesures afin de trouver une corrélation entre les défauts soulignés par les analyses et le c</w:t>
+      </w:r>
+      <w:r>
+        <w:t xml:space="preserve">ode source. </w:t>
+      </w:r>
+    </w:p>
+    <w:p>
+      <w:pPr>
+        <w:ind w:firstLine="708"/>
+      </w:pPr>
+      <w:r>
+        <w:t>Une des principales mesures étudiée est la complexité cyclomatique, qui quantifie la complexité du code source en comptant le nombre de chemins distincts au travers d'un programme représenté sous la forme d'un </w:t>
+      </w:r>
+      <w:hyperlink r:id="rId11" w:tooltip="Théorie des graphes" w:history="1">
+        <w:r>
+          <w:t>graphe</w:t>
+        </w:r>
+      </w:hyperlink>
+      <w:r>
+        <w:t xml:space="preserve"> </w:t>
+      </w:r>
+      <w:r>
+        <w:t>[Kan03].</w:t>
+      </w:r>
+      <w:r>
+        <w:t xml:space="preserve"> Les analystes suggèrent une complexité de 10 car plus grand est ce nombre, plus important sera le risque de défauts</w:t>
+      </w:r>
+      <w:r>
+        <w:t xml:space="preserve"> [Wat96]</w:t>
+      </w:r>
+      <w:r>
+        <w:t xml:space="preserve">. </w:t>
+      </w:r>
+      <w:r>
+        <w:t>Le moyen le plus efficace pour réduire la complexité cyclomatique</w:t>
+      </w:r>
+      <w:r>
+        <w:t xml:space="preserve"> d’une application</w:t>
+      </w:r>
+      <w:r>
+        <w:t xml:space="preserve"> est d'appliquer la technique de la méthode d'extraction et de distribuer la complexité en petits méthodes, plus faciles à gérer, et donc plus testable, [Duv07].</w:t>
+      </w:r>
+    </w:p>
+    <w:p>
+      <w:r>
+        <w:tab/>
+        <w:t>Outre les problèmes de complexités les rapports d’inspection nous fournissent des mesures sur des problèmes liés à l’architecture de notre application ; « l’</w:t>
+      </w:r>
+      <w:proofErr w:type="spellStart"/>
+      <w:r>
+        <w:t>afferent</w:t>
+      </w:r>
+      <w:proofErr w:type="spellEnd"/>
+      <w:r>
+        <w:t xml:space="preserve"> </w:t>
+      </w:r>
+      <w:proofErr w:type="spellStart"/>
+      <w:r>
+        <w:t>coupling</w:t>
+      </w:r>
+      <w:proofErr w:type="spellEnd"/>
+      <w:r>
+        <w:t> » et « l’</w:t>
+      </w:r>
+      <w:proofErr w:type="spellStart"/>
+      <w:r>
+        <w:t>efferent</w:t>
+      </w:r>
+      <w:proofErr w:type="spellEnd"/>
+      <w:r>
+        <w:t xml:space="preserve"> </w:t>
+      </w:r>
+      <w:proofErr w:type="spellStart"/>
+      <w:r>
+        <w:t>coupling</w:t>
+      </w:r>
+      <w:proofErr w:type="spellEnd"/>
+      <w:r>
+        <w:t xml:space="preserve"> ». </w:t>
+      </w:r>
+      <w:r>
+        <w:t>Ces métriques comptent les nombres de dépendances vers, où à partir d’un objet soulignant ainsi les risques de responsabilité</w:t>
+      </w:r>
+      <w:r>
+        <w:t>s</w:t>
+      </w:r>
+      <w:r>
+        <w:t xml:space="preserve"> ou de dépendance</w:t>
+      </w:r>
+      <w:r>
+        <w:t>s</w:t>
+      </w:r>
+      <w:r>
+        <w:t xml:space="preserve"> trop forte</w:t>
+      </w:r>
+      <w:r>
+        <w:t>s</w:t>
+      </w:r>
+      <w:r>
+        <w:t>.</w:t>
+      </w:r>
+      <w:r>
+        <w:t xml:space="preserve"> Elles permettent de déterminer le niveau de risque dans le maintien et l’évolutivité du code.</w:t>
+      </w:r>
+      <w:r>
+        <w:t xml:space="preserve"> </w:t>
+      </w:r>
+      <w:proofErr w:type="spellStart"/>
+      <w:r>
+        <w:t>Duvall</w:t>
+      </w:r>
+      <w:proofErr w:type="spellEnd"/>
+      <w:r>
+        <w:t xml:space="preserve"> introduit l'utilisation de ces deux valeurs combinées pour calculer une valeur d'instabilité.</w:t>
+      </w:r>
+    </w:p>
+    <w:p>
+      <w:pPr>
+        <w:ind w:firstLine="708"/>
+      </w:pPr>
+      <w:r>
+        <w:t xml:space="preserve">La compréhension de ces mesures et de l'analyse des rapports d'inspection peut </w:t>
+      </w:r>
+      <w:r>
+        <w:t>une réelle plus-value sur le temps investi</w:t>
+      </w:r>
+      <w:r>
+        <w:t xml:space="preserve">. Les problèmes de maintenabilité peuvent être repérés dès le début et </w:t>
+      </w:r>
+      <w:r>
+        <w:t xml:space="preserve">les </w:t>
+      </w:r>
+      <w:r>
+        <w:t>risque</w:t>
+      </w:r>
+      <w:r>
+        <w:t>s</w:t>
+      </w:r>
+      <w:r>
+        <w:t xml:space="preserve"> </w:t>
+      </w:r>
+      <w:r>
+        <w:t>de</w:t>
+      </w:r>
+      <w:r>
+        <w:t xml:space="preserve"> défauts peuvent être réduits.</w:t>
+      </w:r>
+    </w:p>
+    <w:p>
       <w:pPr>
         <w:pStyle w:val="Titre2"/>
         <w:rPr>
@@ -8339,6 +8598,205 @@
     </w:p>
     <w:p>
       <w:pPr>
+        <w:ind w:firstLine="708"/>
+      </w:pPr>
+      <w:r>
+        <w:t>L</w:t>
+      </w:r>
+      <w:r>
+        <w:t>'un des objectifs de l’Intégration Continue</w:t>
+      </w:r>
+      <w:r>
+        <w:t xml:space="preserve"> est d'avoir un logiciel prêt </w:t>
+      </w:r>
+      <w:r>
+        <w:t xml:space="preserve">et fonctionnel pour le déploiement </w:t>
+      </w:r>
+      <w:r>
+        <w:t>à tout moment</w:t>
+      </w:r>
+      <w:r>
+        <w:t xml:space="preserve"> du développement</w:t>
+      </w:r>
+      <w:r>
+        <w:t xml:space="preserve">. </w:t>
+      </w:r>
+      <w:r>
+        <w:t>T</w:t>
+      </w:r>
+      <w:r>
+        <w:t xml:space="preserve">outes les étapes </w:t>
+      </w:r>
+      <w:r>
+        <w:t xml:space="preserve">vues </w:t>
+      </w:r>
+      <w:r>
+        <w:t xml:space="preserve">précédemment sont des parties du processus de déploiement </w:t>
+      </w:r>
+      <w:r>
+        <w:t>visant</w:t>
+      </w:r>
+      <w:r>
+        <w:t xml:space="preserve"> à générer les artefacts de logiciels fournis avec les dernières modifications de code disponibles </w:t>
+      </w:r>
+      <w:r>
+        <w:t>dans</w:t>
+      </w:r>
+      <w:r>
+        <w:t xml:space="preserve"> un environnement de test [Duv07]. </w:t>
+      </w:r>
+      <w:r>
+        <w:t>Une fois l’application packagée il est</w:t>
+      </w:r>
+      <w:r>
+        <w:t xml:space="preserve"> possible</w:t>
+      </w:r>
+      <w:r>
+        <w:t xml:space="preserve"> de l'installer automatiquement sur les serveurs de production avec le Déploiement Continue</w:t>
+      </w:r>
+      <w:r>
+        <w:t xml:space="preserve">. Pour cela, </w:t>
+      </w:r>
+      <w:r>
+        <w:t>nous avons</w:t>
+      </w:r>
+      <w:r>
+        <w:t xml:space="preserve"> six éta</w:t>
+      </w:r>
+      <w:r>
+        <w:t>pes de haut niveau :</w:t>
+      </w:r>
+    </w:p>
+    <w:p>
+      <w:pPr>
+        <w:pStyle w:val="Paragraphedeliste"/>
+        <w:numPr>
+          <w:ilvl w:val="0"/>
+          <w:numId w:val="3"/>
+        </w:numPr>
+      </w:pPr>
+      <w:r>
+        <w:t>E</w:t>
+      </w:r>
+      <w:r>
+        <w:t>tiquet</w:t>
+      </w:r>
+      <w:r>
+        <w:t>er les actifs d'un référentiel,</w:t>
+      </w:r>
+    </w:p>
+    <w:p>
+      <w:pPr>
+        <w:pStyle w:val="Paragraphedeliste"/>
+        <w:numPr>
+          <w:ilvl w:val="0"/>
+          <w:numId w:val="3"/>
+        </w:numPr>
+      </w:pPr>
+      <w:r>
+        <w:t>p</w:t>
+      </w:r>
+      <w:r>
+        <w:t>roduire un environneme</w:t>
+      </w:r>
+      <w:r>
+        <w:t>nt propre, exempt d'hypothèses,</w:t>
+      </w:r>
+    </w:p>
+    <w:p>
+      <w:pPr>
+        <w:pStyle w:val="Paragraphedeliste"/>
+        <w:numPr>
+          <w:ilvl w:val="0"/>
+          <w:numId w:val="3"/>
+        </w:numPr>
+      </w:pPr>
+      <w:r>
+        <w:t>g</w:t>
+      </w:r>
+      <w:r>
+        <w:t>énérer et étiqueter une version directement à partir du référentiel et l'in</w:t>
+      </w:r>
+      <w:r>
+        <w:t>staller sur la machine cible,</w:t>
+      </w:r>
+    </w:p>
+    <w:p>
+      <w:pPr>
+        <w:pStyle w:val="Paragraphedeliste"/>
+        <w:numPr>
+          <w:ilvl w:val="0"/>
+          <w:numId w:val="3"/>
+        </w:numPr>
+      </w:pPr>
+      <w:r>
+        <w:t>effectuer l</w:t>
+      </w:r>
+      <w:r>
+        <w:t>es tests</w:t>
+      </w:r>
+      <w:r>
+        <w:t xml:space="preserve"> </w:t>
+      </w:r>
+      <w:r>
+        <w:t xml:space="preserve">avec succès à tous les niveaux dans un clone de </w:t>
+      </w:r>
+      <w:r>
+        <w:t>l'environnement de production,</w:t>
+      </w:r>
+    </w:p>
+    <w:p>
+      <w:pPr>
+        <w:pStyle w:val="Paragraphedeliste"/>
+        <w:numPr>
+          <w:ilvl w:val="0"/>
+          <w:numId w:val="3"/>
+        </w:numPr>
+      </w:pPr>
+      <w:r>
+        <w:t>c</w:t>
+      </w:r>
+      <w:r>
+        <w:t xml:space="preserve">réer </w:t>
+      </w:r>
+      <w:r>
+        <w:t>des rapports</w:t>
+      </w:r>
+      <w:r>
+        <w:t xml:space="preserve"> </w:t>
+      </w:r>
+      <w:r>
+        <w:t>de rétroaction de build,</w:t>
+      </w:r>
+    </w:p>
+    <w:p>
+      <w:pPr>
+        <w:pStyle w:val="Paragraphedeliste"/>
+        <w:numPr>
+          <w:ilvl w:val="0"/>
+          <w:numId w:val="3"/>
+        </w:numPr>
+      </w:pPr>
+      <w:r>
+        <w:t xml:space="preserve">si nécessaire, la release </w:t>
+      </w:r>
+      <w:r>
+        <w:t xml:space="preserve">peut être </w:t>
+      </w:r>
+      <w:proofErr w:type="gramStart"/>
+      <w:r>
+        <w:t>annulée</w:t>
+      </w:r>
+      <w:proofErr w:type="gramEnd"/>
+      <w:r>
+        <w:t xml:space="preserve"> en utilisant des étiquettes dans le système de contrôle de version</w:t>
+      </w:r>
+      <w:r>
+        <w:t>.</w:t>
+      </w:r>
+    </w:p>
+    <w:p>
+      <w:pPr>
         <w:pStyle w:val="Titre3"/>
         <w:rPr>
           <w:rStyle w:val="lev"/>
@@ -8351,6 +8809,7 @@
           <w:rStyle w:val="lev"/>
           <w:b/>
         </w:rPr>
+        <w:lastRenderedPageBreak/>
         <w:t>Etiqueter les actifs d’un référentiel</w:t>
       </w:r>
       <w:bookmarkEnd w:id="38"/>
@@ -8517,7 +8976,6 @@
           <w:rStyle w:val="lev"/>
           <w:b/>
         </w:rPr>
-        <w:lastRenderedPageBreak/>
         <w:t>4.1 Logiciel en développement</w:t>
       </w:r>
     </w:p>
@@ -9261,6 +9719,27 @@
         </w:rPr>
         <w:t>Cynthia Andres Kent Beck. Extreme programming explained. Addison Wesley, 1999.</w:t>
       </w:r>
+    </w:p>
+    <w:p>
+      <w:pPr>
+        <w:jc w:val="left"/>
+        <w:rPr>
+          <w:lang w:val="en-US"/>
+        </w:rPr>
+      </w:pPr>
+      <w:r>
+        <w:rPr>
+          <w:lang w:val="en-US"/>
+        </w:rPr>
+        <w:br w:type="page"/>
+      </w:r>
+    </w:p>
+    <w:p>
+      <w:pPr>
+        <w:rPr>
+          <w:lang w:val="en-US"/>
+        </w:rPr>
+      </w:pPr>
     </w:p>
     <w:sectPr>
       <w:pgSz w:w="11906" w:h="16838"/>
@@ -10073,11 +10552,127 @@
       </w:rPr>
     </w:lvl>
   </w:abstractNum>
+  <w:abstractNum w:abstractNumId="2">
+    <w:nsid w:val="2F020B71"/>
+    <w:multiLevelType w:val="hybridMultilevel"/>
+    <w:tmpl w:val="29D07F1A"/>
+    <w:lvl w:ilvl="0" w:tplc="040C0001">
+      <w:start w:val="1"/>
+      <w:numFmt w:val="bullet"/>
+      <w:lvlText w:val=""/>
+      <w:lvlJc w:val="left"/>
+      <w:pPr>
+        <w:ind w:left="1428" w:hanging="360"/>
+      </w:pPr>
+      <w:rPr>
+        <w:rFonts w:ascii="Symbol" w:hAnsi="Symbol" w:hint="default"/>
+      </w:rPr>
+    </w:lvl>
+    <w:lvl w:ilvl="1" w:tplc="040C0003" w:tentative="1">
+      <w:start w:val="1"/>
+      <w:numFmt w:val="bullet"/>
+      <w:lvlText w:val="o"/>
+      <w:lvlJc w:val="left"/>
+      <w:pPr>
+        <w:ind w:left="2148" w:hanging="360"/>
+      </w:pPr>
+      <w:rPr>
+        <w:rFonts w:ascii="Courier New" w:hAnsi="Courier New" w:cs="Courier New" w:hint="default"/>
+      </w:rPr>
+    </w:lvl>
+    <w:lvl w:ilvl="2" w:tplc="040C0005" w:tentative="1">
+      <w:start w:val="1"/>
+      <w:numFmt w:val="bullet"/>
+      <w:lvlText w:val=""/>
+      <w:lvlJc w:val="left"/>
+      <w:pPr>
+        <w:ind w:left="2868" w:hanging="360"/>
+      </w:pPr>
+      <w:rPr>
+        <w:rFonts w:ascii="Wingdings" w:hAnsi="Wingdings" w:hint="default"/>
+      </w:rPr>
+    </w:lvl>
+    <w:lvl w:ilvl="3" w:tplc="040C0001" w:tentative="1">
+      <w:start w:val="1"/>
+      <w:numFmt w:val="bullet"/>
+      <w:lvlText w:val=""/>
+      <w:lvlJc w:val="left"/>
+      <w:pPr>
+        <w:ind w:left="3588" w:hanging="360"/>
+      </w:pPr>
+      <w:rPr>
+        <w:rFonts w:ascii="Symbol" w:hAnsi="Symbol" w:hint="default"/>
+      </w:rPr>
+    </w:lvl>
+    <w:lvl w:ilvl="4" w:tplc="040C0003" w:tentative="1">
+      <w:start w:val="1"/>
+      <w:numFmt w:val="bullet"/>
+      <w:lvlText w:val="o"/>
+      <w:lvlJc w:val="left"/>
+      <w:pPr>
+        <w:ind w:left="4308" w:hanging="360"/>
+      </w:pPr>
+      <w:rPr>
+        <w:rFonts w:ascii="Courier New" w:hAnsi="Courier New" w:cs="Courier New" w:hint="default"/>
+      </w:rPr>
+    </w:lvl>
+    <w:lvl w:ilvl="5" w:tplc="040C0005" w:tentative="1">
+      <w:start w:val="1"/>
+      <w:numFmt w:val="bullet"/>
+      <w:lvlText w:val=""/>
+      <w:lvlJc w:val="left"/>
+      <w:pPr>
+        <w:ind w:left="5028" w:hanging="360"/>
+      </w:pPr>
+      <w:rPr>
+        <w:rFonts w:ascii="Wingdings" w:hAnsi="Wingdings" w:hint="default"/>
+      </w:rPr>
+    </w:lvl>
+    <w:lvl w:ilvl="6" w:tplc="040C0001" w:tentative="1">
+      <w:start w:val="1"/>
+      <w:numFmt w:val="bullet"/>
+      <w:lvlText w:val=""/>
+      <w:lvlJc w:val="left"/>
+      <w:pPr>
+        <w:ind w:left="5748" w:hanging="360"/>
+      </w:pPr>
+      <w:rPr>
+        <w:rFonts w:ascii="Symbol" w:hAnsi="Symbol" w:hint="default"/>
+      </w:rPr>
+    </w:lvl>
+    <w:lvl w:ilvl="7" w:tplc="040C0003" w:tentative="1">
+      <w:start w:val="1"/>
+      <w:numFmt w:val="bullet"/>
+      <w:lvlText w:val="o"/>
+      <w:lvlJc w:val="left"/>
+      <w:pPr>
+        <w:ind w:left="6468" w:hanging="360"/>
+      </w:pPr>
+      <w:rPr>
+        <w:rFonts w:ascii="Courier New" w:hAnsi="Courier New" w:cs="Courier New" w:hint="default"/>
+      </w:rPr>
+    </w:lvl>
+    <w:lvl w:ilvl="8" w:tplc="040C0005" w:tentative="1">
+      <w:start w:val="1"/>
+      <w:numFmt w:val="bullet"/>
+      <w:lvlText w:val=""/>
+      <w:lvlJc w:val="left"/>
+      <w:pPr>
+        <w:ind w:left="7188" w:hanging="360"/>
+      </w:pPr>
+      <w:rPr>
+        <w:rFonts w:ascii="Wingdings" w:hAnsi="Wingdings" w:hint="default"/>
+      </w:rPr>
+    </w:lvl>
+  </w:abstractNum>
   <w:num w:numId="1">
     <w:abstractNumId w:val="1"/>
   </w:num>
   <w:num w:numId="2">
     <w:abstractNumId w:val="0"/>
+  </w:num>
+  <w:num w:numId="3">
+    <w:abstractNumId w:val="2"/>
   </w:num>
 </w:numbering>
 </file>
@@ -10342,7 +10937,6 @@
   <w:style w:type="character" w:default="1" w:styleId="Policepardfaut">
     <w:name w:val="Default Paragraph Font"/>
     <w:uiPriority w:val="1"/>
-    <w:semiHidden/>
     <w:unhideWhenUsed/>
   </w:style>
   <w:style w:type="table" w:default="1" w:styleId="TableauNormal">
@@ -11123,7 +11717,6 @@
   <w:style w:type="character" w:default="1" w:styleId="Policepardfaut">
     <w:name w:val="Default Paragraph Font"/>
     <w:uiPriority w:val="1"/>
-    <w:semiHidden/>
     <w:unhideWhenUsed/>
   </w:style>
   <w:style w:type="table" w:default="1" w:styleId="TableauNormal">
@@ -11934,7 +12527,7 @@
 </file>
 
 <file path=customXml/itemProps1.xml><?xml version="1.0" encoding="utf-8"?>
-<ds:datastoreItem xmlns:ds="http://schemas.openxmlformats.org/officeDocument/2006/customXml" ds:itemID="{A2CBDCE3-A083-413B-8A93-6F1B98E00E64}">
+<ds:datastoreItem xmlns:ds="http://schemas.openxmlformats.org/officeDocument/2006/customXml" ds:itemID="{43C4A1E9-0942-4623-99F2-76D9905C6136}">
   <ds:schemaRefs>
     <ds:schemaRef ds:uri="http://schemas.openxmlformats.org/officeDocument/2006/bibliography"/>
   </ds:schemaRefs>

</xml_diff>

<commit_message>
Les bonnes pratiques du Deploiement Continu
</commit_message>
<xml_diff>
--- a/M2_Memoire_Continous_Integration.docx
+++ b/M2_Memoire_Continous_Integration.docx
@@ -146,15 +146,7 @@
         <w:t>L’objectif de l’intégration continue est de transformer le processus d’intégration en un non-événement.</w:t>
       </w:r>
       <w:r>
-        <w:t xml:space="preserve"> Avec pour objectif final le « push </w:t>
-      </w:r>
-      <w:proofErr w:type="spellStart"/>
-      <w:r>
-        <w:t>button</w:t>
-      </w:r>
-      <w:proofErr w:type="spellEnd"/>
-      <w:r>
-        <w:t> », c’est-à-dire que les développeurs n’auront qu’à appuyer sur un bouton (ou taper une ligne de commande) pour compiler/packager, pour déployer, les testeurs pour lancer les scénarios de tests…</w:t>
+        <w:t xml:space="preserve"> Avec pour objectif final le « push button », c’est-à-dire que les développeurs n’auront qu’à appuyer sur un bouton (ou taper une ligne de commande) pour compiler/packager, pour déployer, les testeurs pour lancer les scénarios de tests…</w:t>
       </w:r>
     </w:p>
     <w:p>
@@ -347,15 +339,7 @@
         <w:t xml:space="preserve"> (master), un repository local</w:t>
       </w:r>
       <w:r>
-        <w:t xml:space="preserve"> pour chaque </w:t>
-      </w:r>
-      <w:proofErr w:type="spellStart"/>
-      <w:r>
-        <w:t>chaque</w:t>
-      </w:r>
-      <w:proofErr w:type="spellEnd"/>
-      <w:r>
-        <w:t xml:space="preserve"> développeur (sur son poste)</w:t>
+        <w:t xml:space="preserve"> pour chaque chaque développeur (sur son poste)</w:t>
       </w:r>
       <w:r>
         <w:t xml:space="preserve"> et entre les deux en repository dédié à Jenkins.</w:t>
@@ -468,6 +452,7 @@
           <w:docPartUnique/>
         </w:docPartObj>
       </w:sdtPr>
+      <w:sdtEndPr/>
       <w:sdtContent>
         <w:p>
           <w:pPr>
@@ -3388,19 +3373,11 @@
       <w:r>
         <w:t xml:space="preserve"> est autorisé voir encouragé, même tardivement,  car c’est un avantage décisif pour le client. Cela permet de ne pas se priver des bonnes idées en cours de route et surtout d’éliminer les mauvaises idées lancées au début du projet. Les méthodes agiles favorisent la </w:t>
       </w:r>
-      <w:proofErr w:type="spellStart"/>
-      <w:r>
-        <w:rPr>
-          <w:b/>
-        </w:rPr>
-        <w:t>co</w:t>
-      </w:r>
-      <w:proofErr w:type="spellEnd"/>
-      <w:r>
-        <w:rPr>
-          <w:b/>
-        </w:rPr>
-        <w:t>-construction</w:t>
+      <w:r>
+        <w:rPr>
+          <w:b/>
+        </w:rPr>
+        <w:t>co-construction</w:t>
       </w:r>
       <w:r>
         <w:t xml:space="preserve">, en intégrant l’annonceur lui-même dans le travail quotidien et en responsabilisant la totalité de l’équipe de développement, créant ainsi un véritable </w:t>
@@ -3495,77 +3472,7 @@
         <w:rPr>
           <w:color w:val="D9D9D9" w:themeColor="background1" w:themeShade="D9"/>
         </w:rPr>
-        <w:t xml:space="preserve">L'idée de l'Intégration Continue a été développée par la communauté </w:t>
-      </w:r>
-      <w:proofErr w:type="spellStart"/>
-      <w:r>
-        <w:rPr>
-          <w:color w:val="D9D9D9" w:themeColor="background1" w:themeShade="D9"/>
-        </w:rPr>
-        <w:t>Extreme</w:t>
-      </w:r>
-      <w:proofErr w:type="spellEnd"/>
-      <w:r>
-        <w:rPr>
-          <w:color w:val="D9D9D9" w:themeColor="background1" w:themeShade="D9"/>
-        </w:rPr>
-        <w:t xml:space="preserve"> </w:t>
-      </w:r>
-      <w:proofErr w:type="spellStart"/>
-      <w:r>
-        <w:rPr>
-          <w:color w:val="D9D9D9" w:themeColor="background1" w:themeShade="D9"/>
-        </w:rPr>
-        <w:t>Programming</w:t>
-      </w:r>
-      <w:proofErr w:type="spellEnd"/>
-      <w:r>
-        <w:rPr>
-          <w:color w:val="D9D9D9" w:themeColor="background1" w:themeShade="D9"/>
-        </w:rPr>
-        <w:t xml:space="preserve"> et a été décrit par Kent Beck dans son livre « </w:t>
-      </w:r>
-      <w:proofErr w:type="spellStart"/>
-      <w:r>
-        <w:rPr>
-          <w:color w:val="D9D9D9" w:themeColor="background1" w:themeShade="D9"/>
-        </w:rPr>
-        <w:t>Extreme</w:t>
-      </w:r>
-      <w:proofErr w:type="spellEnd"/>
-      <w:r>
-        <w:rPr>
-          <w:color w:val="D9D9D9" w:themeColor="background1" w:themeShade="D9"/>
-        </w:rPr>
-        <w:t xml:space="preserve"> </w:t>
-      </w:r>
-      <w:proofErr w:type="spellStart"/>
-      <w:r>
-        <w:rPr>
-          <w:color w:val="D9D9D9" w:themeColor="background1" w:themeShade="D9"/>
-        </w:rPr>
-        <w:t>programming</w:t>
-      </w:r>
-      <w:proofErr w:type="spellEnd"/>
-      <w:r>
-        <w:rPr>
-          <w:color w:val="D9D9D9" w:themeColor="background1" w:themeShade="D9"/>
-        </w:rPr>
-        <w:t xml:space="preserve"> </w:t>
-      </w:r>
-      <w:proofErr w:type="spellStart"/>
-      <w:r>
-        <w:rPr>
-          <w:color w:val="D9D9D9" w:themeColor="background1" w:themeShade="D9"/>
-        </w:rPr>
-        <w:t>explained</w:t>
-      </w:r>
-      <w:proofErr w:type="spellEnd"/>
-      <w:r>
-        <w:rPr>
-          <w:color w:val="D9D9D9" w:themeColor="background1" w:themeShade="D9"/>
-        </w:rPr>
-        <w:t> »</w:t>
+        <w:t>L'idée de l'Intégration Continue a été développée par la communauté Extreme Programming et a été décrit par Kent Beck dans son livre « Extreme programming explained »</w:t>
       </w:r>
       <w:r>
         <w:rPr>
@@ -3591,35 +3498,7 @@
         <w:rPr>
           <w:color w:val="D9D9D9" w:themeColor="background1" w:themeShade="D9"/>
         </w:rPr>
-        <w:t xml:space="preserve">. Plus tard, les travaux ont été </w:t>
-      </w:r>
-      <w:proofErr w:type="gramStart"/>
-      <w:r>
-        <w:rPr>
-          <w:color w:val="D9D9D9" w:themeColor="background1" w:themeShade="D9"/>
-        </w:rPr>
-        <w:t>poursuivi</w:t>
-      </w:r>
-      <w:proofErr w:type="gramEnd"/>
-      <w:r>
-        <w:rPr>
-          <w:color w:val="D9D9D9" w:themeColor="background1" w:themeShade="D9"/>
-        </w:rPr>
-        <w:t xml:space="preserve"> par Paul </w:t>
-      </w:r>
-      <w:proofErr w:type="spellStart"/>
-      <w:r>
-        <w:rPr>
-          <w:color w:val="D9D9D9" w:themeColor="background1" w:themeShade="D9"/>
-        </w:rPr>
-        <w:t>Duvall</w:t>
-      </w:r>
-      <w:proofErr w:type="spellEnd"/>
-      <w:r>
-        <w:rPr>
-          <w:color w:val="D9D9D9" w:themeColor="background1" w:themeShade="D9"/>
-        </w:rPr>
-        <w:t xml:space="preserve"> qui a écrit tout un livre à propos de l’intégration</w:t>
+        <w:t>. Plus tard, les travaux ont été poursuivi par Paul Duvall qui a écrit tout un livre à propos de l’intégration</w:t>
       </w:r>
       <w:r>
         <w:rPr>
@@ -3734,15 +3613,7 @@
         <w:t xml:space="preserve">source </w:t>
       </w:r>
       <w:r>
-        <w:t xml:space="preserve">d'un projet et d'obtenir une rétroaction immédiate pour voir si les suites de test passent toujours» Paul </w:t>
-      </w:r>
-      <w:proofErr w:type="spellStart"/>
-      <w:r>
-        <w:t>Duvall</w:t>
-      </w:r>
-      <w:proofErr w:type="spellEnd"/>
-      <w:r>
-        <w:t>.</w:t>
+        <w:t>d'un projet et d'obtenir une rétroaction immédiate pour voir si les suites de test passent toujours» Paul Duvall.</w:t>
       </w:r>
     </w:p>
     <w:p>
@@ -3750,81 +3621,17 @@
         <w:ind w:firstLine="708"/>
       </w:pPr>
       <w:r>
-        <w:t xml:space="preserve">L’idée d'Intégration Continue a été développée par la communauté </w:t>
-      </w:r>
-      <w:proofErr w:type="spellStart"/>
-      <w:r>
-        <w:t>Extreme</w:t>
-      </w:r>
-      <w:proofErr w:type="spellEnd"/>
+        <w:t>L’idée d'Intégration Continue a été développée par la communauté Extreme Programming (XP) et a été décrit par Kent Beck dans son livre « Extreme programming explained »</w:t>
+      </w:r>
+      <w:r>
+        <w:t>, articulé autour de douze pratiques de développement agile.</w:t>
+      </w:r>
+      <w:r>
+        <w:t xml:space="preserve"> Son but étant de prévenir les problèmes décrit ci-dessus désignés comme « integration hell » (l’enfer de l’intégration) par Ron Jeffries en 2001.</w:t>
+      </w:r>
       <w:r>
         <w:t xml:space="preserve"> </w:t>
       </w:r>
-      <w:proofErr w:type="spellStart"/>
-      <w:r>
-        <w:t>Programming</w:t>
-      </w:r>
-      <w:proofErr w:type="spellEnd"/>
-      <w:r>
-        <w:t xml:space="preserve"> (XP) et a été décrit par Kent Beck dans son livre « </w:t>
-      </w:r>
-      <w:proofErr w:type="spellStart"/>
-      <w:r>
-        <w:t>Extreme</w:t>
-      </w:r>
-      <w:proofErr w:type="spellEnd"/>
-      <w:r>
-        <w:t xml:space="preserve"> </w:t>
-      </w:r>
-      <w:proofErr w:type="spellStart"/>
-      <w:r>
-        <w:t>programming</w:t>
-      </w:r>
-      <w:proofErr w:type="spellEnd"/>
-      <w:r>
-        <w:t xml:space="preserve"> </w:t>
-      </w:r>
-      <w:proofErr w:type="spellStart"/>
-      <w:r>
-        <w:t>explained</w:t>
-      </w:r>
-      <w:proofErr w:type="spellEnd"/>
-      <w:r>
-        <w:t> »</w:t>
-      </w:r>
-      <w:r>
-        <w:t>, articulé autour de douze pratiques de développement agile.</w:t>
-      </w:r>
-      <w:r>
-        <w:t xml:space="preserve"> Son but étant de prévenir les problèmes décrit ci-dessus désignés comme « </w:t>
-      </w:r>
-      <w:proofErr w:type="spellStart"/>
-      <w:r>
-        <w:t>integration</w:t>
-      </w:r>
-      <w:proofErr w:type="spellEnd"/>
-      <w:r>
-        <w:t xml:space="preserve"> </w:t>
-      </w:r>
-      <w:proofErr w:type="spellStart"/>
-      <w:r>
-        <w:t>hell</w:t>
-      </w:r>
-      <w:proofErr w:type="spellEnd"/>
-      <w:r>
-        <w:t xml:space="preserve"> » (l’enfer de l’intégration) par Ron </w:t>
-      </w:r>
-      <w:proofErr w:type="spellStart"/>
-      <w:r>
-        <w:t>Jeffries</w:t>
-      </w:r>
-      <w:proofErr w:type="spellEnd"/>
-      <w:r>
-        <w:t xml:space="preserve"> en 2001.</w:t>
-      </w:r>
-      <w:r>
-        <w:t xml:space="preserve"> </w:t>
-      </w:r>
       <w:r>
         <w:t>Martin Fowler a également été l'un des premiers contributeurs ayant écrit sur l’intégration continue</w:t>
       </w:r>
@@ -3835,23 +3642,7 @@
         <w:footnoteReference w:id="6"/>
       </w:r>
       <w:r>
-        <w:t xml:space="preserve">. Plus tard, les travaux ont été </w:t>
-      </w:r>
-      <w:proofErr w:type="gramStart"/>
-      <w:r>
-        <w:t>poursuivi</w:t>
-      </w:r>
-      <w:proofErr w:type="gramEnd"/>
-      <w:r>
-        <w:t xml:space="preserve"> par Paul </w:t>
-      </w:r>
-      <w:proofErr w:type="spellStart"/>
-      <w:r>
-        <w:t>Duvall</w:t>
-      </w:r>
-      <w:proofErr w:type="spellEnd"/>
-      <w:r>
-        <w:t xml:space="preserve"> qui a écrit tout un livre à propos de l’intégration</w:t>
+        <w:t>. Plus tard, les travaux ont été poursuivi par Paul Duvall qui a écrit tout un livre à propos de l’intégration</w:t>
       </w:r>
       <w:r>
         <w:rPr>
@@ -4098,64 +3889,36 @@
         <w:rPr>
           <w:lang w:val="en-US"/>
         </w:rPr>
-        <w:t xml:space="preserve">« Continuous Integration is a software development practice where members of a team integrate their work </w:t>
-      </w:r>
-      <w:proofErr w:type="gramStart"/>
+        <w:t>« Continuous Integration is a software development practice where members of a team integrate their work frequently, usually each person integrates at least daily - leading to multiple integrations per day. Each integration is verified by an automated build (including test) to detect integration errors as quickly as</w:t>
+      </w:r>
       <w:r>
         <w:rPr>
           <w:lang w:val="en-US"/>
         </w:rPr>
-        <w:t>frequently,</w:t>
-      </w:r>
-      <w:proofErr w:type="gramEnd"/>
+        <w:t xml:space="preserve"> </w:t>
+      </w:r>
       <w:r>
         <w:rPr>
           <w:lang w:val="en-US"/>
         </w:rPr>
-        <w:t xml:space="preserve"> usually each person integrates at least daily - leading to multiple integrations per day. </w:t>
-      </w:r>
-      <w:proofErr w:type="gramStart"/>
+        <w:t xml:space="preserve">possible. Many teams find that </w:t>
+      </w:r>
       <w:r>
         <w:rPr>
           <w:lang w:val="en-US"/>
         </w:rPr>
-        <w:t>Each integration</w:t>
-      </w:r>
-      <w:proofErr w:type="gramEnd"/>
+        <w:t>this approach leads to signifi</w:t>
+      </w:r>
       <w:r>
         <w:rPr>
           <w:lang w:val="en-US"/>
         </w:rPr>
-        <w:t xml:space="preserve"> is verified by an automated build (including test) to detect integration errors as quickly as</w:t>
+        <w:t>cantly reduced integration problems and allows a team to develop cohesive software more rapidly</w:t>
       </w:r>
       <w:r>
         <w:rPr>
           <w:lang w:val="en-US"/>
         </w:rPr>
-        <w:t xml:space="preserve"> </w:t>
-      </w:r>
-      <w:r>
-        <w:rPr>
-          <w:lang w:val="en-US"/>
-        </w:rPr>
-        <w:t xml:space="preserve">possible. Many teams find that </w:t>
-      </w:r>
-      <w:r>
-        <w:rPr>
-          <w:lang w:val="en-US"/>
-        </w:rPr>
-        <w:t>this approach leads to signifi</w:t>
-      </w:r>
-      <w:r>
-        <w:rPr>
-          <w:lang w:val="en-US"/>
-        </w:rPr>
-        <w:t>cantly reduced integration problems and allows a team to develop cohesive software more rapidly</w:t>
-      </w:r>
-      <w:r>
-        <w:rPr>
-          <w:lang w:val="en-US"/>
-        </w:rPr>
         <w:t>.”</w:t>
       </w:r>
     </w:p>
@@ -4248,15 +4011,7 @@
         <w:t xml:space="preserve">Selon </w:t>
       </w:r>
       <w:r>
-        <w:t xml:space="preserve">Paul </w:t>
-      </w:r>
-      <w:proofErr w:type="spellStart"/>
-      <w:r>
-        <w:t>Duvall</w:t>
-      </w:r>
-      <w:proofErr w:type="spellEnd"/>
-      <w:r>
-        <w:t xml:space="preserve"> [Duv07], l'intégration</w:t>
+        <w:t>Paul Duvall [Duv07], l'intégration</w:t>
       </w:r>
       <w:r>
         <w:t xml:space="preserve"> logiciels </w:t>
@@ -4335,15 +4090,7 @@
         <w:t>les différents effets bénéfiques que Paul</w:t>
       </w:r>
       <w:r>
-        <w:t xml:space="preserve"> </w:t>
-      </w:r>
-      <w:proofErr w:type="spellStart"/>
-      <w:r>
-        <w:t>Duvall</w:t>
-      </w:r>
-      <w:proofErr w:type="spellEnd"/>
-      <w:r>
-        <w:t xml:space="preserve"> a été en mesure d'identifier.</w:t>
+        <w:t xml:space="preserve"> Duvall a été en mesure d'identifier.</w:t>
       </w:r>
     </w:p>
     <w:p>
@@ -4989,39 +4736,7 @@
           <w:rStyle w:val="lev"/>
           <w:b w:val="0"/>
         </w:rPr>
-        <w:t xml:space="preserve">Il est recommandé d’écrire les tests avant le code réel de l’application, ceci est appelé Test </w:t>
-      </w:r>
-      <w:proofErr w:type="spellStart"/>
-      <w:r>
-        <w:rPr>
-          <w:rStyle w:val="lev"/>
-          <w:b w:val="0"/>
-        </w:rPr>
-        <w:t>Driven</w:t>
-      </w:r>
-      <w:proofErr w:type="spellEnd"/>
-      <w:r>
-        <w:rPr>
-          <w:rStyle w:val="lev"/>
-          <w:b w:val="0"/>
-        </w:rPr>
-        <w:t xml:space="preserve"> </w:t>
-      </w:r>
-      <w:proofErr w:type="spellStart"/>
-      <w:r>
-        <w:rPr>
-          <w:rStyle w:val="lev"/>
-          <w:b w:val="0"/>
-        </w:rPr>
-        <w:t>Development</w:t>
-      </w:r>
-      <w:proofErr w:type="spellEnd"/>
-      <w:r>
-        <w:rPr>
-          <w:rStyle w:val="lev"/>
-          <w:b w:val="0"/>
-        </w:rPr>
-        <w:t xml:space="preserve"> (TDD).</w:t>
+        <w:t>Il est recommandé d’écrire les tests avant le code réel de l’application, ceci est appelé Test Driven Development (TDD).</w:t>
       </w:r>
     </w:p>
     <w:p>
@@ -5632,23 +5347,7 @@
           <w:rStyle w:val="lev"/>
           <w:b w:val="0"/>
         </w:rPr>
-        <w:t xml:space="preserve"> le </w:t>
-      </w:r>
-      <w:proofErr w:type="spellStart"/>
-      <w:r>
-        <w:rPr>
-          <w:rStyle w:val="lev"/>
-          <w:b w:val="0"/>
-        </w:rPr>
-        <w:t>refactoring</w:t>
-      </w:r>
-      <w:proofErr w:type="spellEnd"/>
-      <w:r>
-        <w:rPr>
-          <w:rStyle w:val="lev"/>
-          <w:b w:val="0"/>
-        </w:rPr>
-        <w:t xml:space="preserve"> </w:t>
+        <w:t xml:space="preserve"> le refactoring </w:t>
       </w:r>
       <w:r>
         <w:rPr>
@@ -6059,9 +5758,199 @@
       <w:r>
         <w:t xml:space="preserve">      Pratiquer l’Intégration Continue exige de la discipline de la part des développeurs. Ils devront appliquer avec rigueur les pratiques de développement vus précédemment. Une fois le développement de la tâche effectué, le développeur doit exécuter une build sur sa propre machine de développement. On appelle cela une build privée. Cette étape permet de vérifier que les modifications apportées n’ont pas endommagé l'intégration avec le reste du code source. Il est important d'exécuter la build privée avant de valider les changements dans le référentiel de contrôle de version, car soumettre un code erroné peut empêcher les autres développeurs de travailler. Une fois l’exécution de la build privée avec succès, le développeur peut valider les modifications, et les tests. Si l'intégration de la build échoue malgré ses précautions, réparer cette build est la priorité numéro un.</w:t>
       </w:r>
-      <w:bookmarkStart w:id="21" w:name="_GoBack"/>
+    </w:p>
+    <w:p>
+      <w:pPr>
+        <w:pStyle w:val="Titre2"/>
+        <w:rPr>
+          <w:rStyle w:val="lev"/>
+          <w:b/>
+        </w:rPr>
+      </w:pPr>
+      <w:bookmarkStart w:id="21" w:name="_Toc442802867"/>
+      <w:r>
+        <w:rPr>
+          <w:rStyle w:val="lev"/>
+          <w:b/>
+        </w:rPr>
+        <w:t>2.3.2 Le</w:t>
+      </w:r>
+      <w:r>
+        <w:rPr>
+          <w:rStyle w:val="lev"/>
+          <w:b/>
+        </w:rPr>
+        <w:t xml:space="preserve"> </w:t>
+      </w:r>
+      <w:r>
+        <w:rPr>
+          <w:rStyle w:val="lev"/>
+          <w:b/>
+        </w:rPr>
+        <w:t>référentiel</w:t>
+      </w:r>
+      <w:r>
+        <w:rPr>
+          <w:rStyle w:val="lev"/>
+          <w:b/>
+        </w:rPr>
+        <w:t xml:space="preserve"> de contrôle de version</w:t>
+      </w:r>
       <w:bookmarkEnd w:id="21"/>
     </w:p>
+    <w:p/>
+    <w:p>
+      <w:pPr>
+        <w:ind w:firstLine="708"/>
+      </w:pPr>
+      <w:r>
+        <w:t xml:space="preserve">L'intégration continue ne peut pas se faire sans référentiel de contrôle de version. </w:t>
+      </w:r>
+      <w:r>
+        <w:t>Le r</w:t>
+      </w:r>
+      <w:r>
+        <w:t>éférentiel</w:t>
+      </w:r>
+      <w:r>
+        <w:t xml:space="preserve"> de contrôle de version, également connu sous le nom de gestion</w:t>
+      </w:r>
+      <w:r>
+        <w:t>naire</w:t>
+      </w:r>
+      <w:r>
+        <w:t xml:space="preserve"> de code source (SCM), est un système utilisé pour stocker le code source e</w:t>
+      </w:r>
+      <w:r>
+        <w:t>t d'autres aspects du logiciel (</w:t>
+      </w:r>
+      <w:r>
+        <w:t>comme la documentation</w:t>
+      </w:r>
+      <w:r>
+        <w:t>)</w:t>
+      </w:r>
+      <w:r>
+        <w:t xml:space="preserve"> de manière centralisée. Il assure également le suivi de l'historique des versions et modifications effectuées au cours du développement. Les développeurs de logiciels ont la possibilité de revenir à une version</w:t>
+      </w:r>
+      <w:r>
+        <w:t xml:space="preserve"> antérieure ou la révision d'un logiciel, ou de</w:t>
+      </w:r>
+      <w:r>
+        <w:t xml:space="preserve"> </w:t>
+      </w:r>
+      <w:r>
+        <w:t>prendre connaissances des</w:t>
+      </w:r>
+      <w:r>
+        <w:t xml:space="preserve"> changements </w:t>
+      </w:r>
+      <w:r>
+        <w:t>apportés</w:t>
+      </w:r>
+      <w:r>
+        <w:t xml:space="preserve"> sur toute révision donnée. Ce référentiel fournit un point d'accès </w:t>
+      </w:r>
+      <w:r>
+        <w:t>unique</w:t>
+      </w:r>
+      <w:r>
+        <w:t xml:space="preserve"> au code source</w:t>
+      </w:r>
+      <w:r>
+        <w:t xml:space="preserve"> pour les développeurs et </w:t>
+      </w:r>
+      <w:r>
+        <w:t>le système d’Intégration Continue</w:t>
+      </w:r>
+      <w:r>
+        <w:t xml:space="preserve">. Il peut être constitué de différentes branches du logiciel </w:t>
+      </w:r>
+      <w:r>
+        <w:t>stocké</w:t>
+      </w:r>
+      <w:r>
+        <w:t xml:space="preserve">. Une branche peut être </w:t>
+      </w:r>
+      <w:r>
+        <w:t>créée</w:t>
+      </w:r>
+      <w:r>
+        <w:t xml:space="preserve"> pour </w:t>
+      </w:r>
+      <w:r>
+        <w:t xml:space="preserve">la </w:t>
+      </w:r>
+      <w:r>
+        <w:t>réécriture majeure</w:t>
+      </w:r>
+      <w:r>
+        <w:t xml:space="preserve"> d’un morceau de code</w:t>
+      </w:r>
+      <w:r>
+        <w:t xml:space="preserve"> ou pour le prototypage </w:t>
+      </w:r>
+      <w:r>
+        <w:t>d’</w:t>
+      </w:r>
+      <w:r>
+        <w:t xml:space="preserve">une idée intéressante qui pourrait ne pas se retrouver dans le produit final. </w:t>
+      </w:r>
+      <w:r>
+        <w:t>La build d’i</w:t>
+      </w:r>
+      <w:r>
+        <w:t xml:space="preserve">ntégration est exécuté sur la </w:t>
+      </w:r>
+      <w:r>
+        <w:t>branche</w:t>
+      </w:r>
+      <w:r>
+        <w:t xml:space="preserve"> principale du référentiel de contrôle de version [Duv07]. </w:t>
+      </w:r>
+      <w:r>
+        <w:t>« Master »</w:t>
+      </w:r>
+      <w:r>
+        <w:t xml:space="preserve"> est la branche de code source où la plupart de la mise au point a lieu. Certains systèmes de contrôle de version </w:t>
+      </w:r>
+      <w:r>
+        <w:t>appellent</w:t>
+      </w:r>
+      <w:r>
+        <w:t xml:space="preserve"> cela aussi « tunk » </w:t>
+      </w:r>
+      <w:r>
+        <w:t xml:space="preserve">ou </w:t>
+      </w:r>
+      <w:r>
+        <w:t>« head »</w:t>
+      </w:r>
+      <w:r>
+        <w:t xml:space="preserve">. La ligne principale </w:t>
+      </w:r>
+      <w:r>
+        <w:t xml:space="preserve">se </w:t>
+      </w:r>
+      <w:r>
+        <w:t xml:space="preserve">doit </w:t>
+      </w:r>
+      <w:r>
+        <w:t>d’</w:t>
+      </w:r>
+      <w:r>
+        <w:t>être</w:t>
+      </w:r>
+      <w:r>
+        <w:t xml:space="preserve"> toujours</w:t>
+      </w:r>
+      <w:r>
+        <w:t xml:space="preserve"> stable et </w:t>
+      </w:r>
+      <w:r>
+        <w:t>la build d’intégration ne doit jamais échouée quand elle est intégrée au référentiel.</w:t>
+      </w:r>
+    </w:p>
     <w:p>
       <w:pPr>
         <w:pStyle w:val="Titre2"/>
@@ -6070,278 +5959,62 @@
           <w:b/>
         </w:rPr>
       </w:pPr>
-      <w:bookmarkStart w:id="22" w:name="_Toc442802867"/>
-      <w:r>
-        <w:rPr>
-          <w:rStyle w:val="lev"/>
-          <w:b/>
-        </w:rPr>
-        <w:t>2.3.2 Le</w:t>
-      </w:r>
-      <w:r>
-        <w:rPr>
-          <w:rStyle w:val="lev"/>
-          <w:b/>
-        </w:rPr>
+      <w:bookmarkStart w:id="22" w:name="_Toc442802868"/>
+      <w:r>
+        <w:rPr>
+          <w:rStyle w:val="lev"/>
+          <w:b/>
+        </w:rPr>
+        <w:t xml:space="preserve">2.3.3 Le </w:t>
+      </w:r>
+      <w:r>
+        <w:rPr>
+          <w:rStyle w:val="lev"/>
+          <w:b/>
+        </w:rPr>
+        <w:t>serveur d’Intégration Continue</w:t>
+      </w:r>
+      <w:bookmarkEnd w:id="22"/>
+    </w:p>
+    <w:p/>
+    <w:p>
+      <w:pPr>
+        <w:ind w:firstLine="708"/>
+      </w:pPr>
+      <w:r>
+        <w:t>Le serveur d’Intégration Continue</w:t>
+      </w:r>
+      <w:r>
+        <w:t xml:space="preserve"> est l'orchestrateur de l'ensemble du processus. Il </w:t>
+      </w:r>
+      <w:r>
+        <w:t>exécute la</w:t>
+      </w:r>
+      <w:r>
+        <w:t xml:space="preserve"> build d'intégration lorsqu'une modification a été apportée</w:t>
+      </w:r>
+      <w:r>
+        <w:t xml:space="preserve"> au référentiel</w:t>
+      </w:r>
+      <w:r>
+        <w:t xml:space="preserve">. </w:t>
+      </w:r>
+      <w:r>
+        <w:t>Quatre approches sont à prendre en compte.</w:t>
+      </w:r>
+      <w:r>
         <w:t xml:space="preserve"> </w:t>
       </w:r>
-      <w:r>
-        <w:rPr>
-          <w:rStyle w:val="lev"/>
-          <w:b/>
-        </w:rPr>
-        <w:t>référentiel</w:t>
-      </w:r>
-      <w:r>
-        <w:rPr>
-          <w:rStyle w:val="lev"/>
-          <w:b/>
-        </w:rPr>
-        <w:t xml:space="preserve"> de contrôle de version</w:t>
-      </w:r>
-      <w:bookmarkEnd w:id="22"/>
-    </w:p>
-    <w:p/>
+    </w:p>
     <w:p>
       <w:pPr>
         <w:ind w:firstLine="708"/>
       </w:pPr>
       <w:r>
-        <w:t xml:space="preserve">L'intégration continue ne peut pas se faire sans référentiel de contrôle de version. </w:t>
-      </w:r>
-      <w:r>
-        <w:t>Le r</w:t>
-      </w:r>
-      <w:r>
-        <w:t>éférentiel</w:t>
-      </w:r>
-      <w:r>
-        <w:t xml:space="preserve"> de contrôle de version, également connu sous le nom de gestion</w:t>
-      </w:r>
-      <w:r>
-        <w:t>naire</w:t>
-      </w:r>
-      <w:r>
-        <w:t xml:space="preserve"> de code source (SCM), est un système utilisé pour stocker le code source e</w:t>
-      </w:r>
-      <w:r>
-        <w:t>t d'autres aspects du logiciel (</w:t>
-      </w:r>
-      <w:r>
-        <w:t>comme la documentation</w:t>
-      </w:r>
-      <w:r>
-        <w:t>)</w:t>
-      </w:r>
-      <w:r>
-        <w:t xml:space="preserve"> de manière centralisée. Il assure également le suivi de l'historique des versions et modifications effectuées au cours du développement. Les développeurs de logiciels ont la possibilité de revenir à une version</w:t>
-      </w:r>
-      <w:r>
-        <w:t xml:space="preserve"> antérieure ou la révision d'un logiciel, ou de</w:t>
-      </w:r>
-      <w:r>
-        <w:t xml:space="preserve"> </w:t>
-      </w:r>
-      <w:r>
-        <w:t>prendre connaissances des</w:t>
-      </w:r>
-      <w:r>
-        <w:t xml:space="preserve"> changements </w:t>
-      </w:r>
-      <w:r>
-        <w:t>apportés</w:t>
-      </w:r>
-      <w:r>
-        <w:t xml:space="preserve"> sur toute révision donnée. Ce référentiel fournit un point d'accès </w:t>
-      </w:r>
-      <w:r>
-        <w:t>unique</w:t>
-      </w:r>
-      <w:r>
-        <w:t xml:space="preserve"> au code source</w:t>
-      </w:r>
-      <w:r>
-        <w:t xml:space="preserve"> pour les développeurs et </w:t>
-      </w:r>
-      <w:r>
-        <w:t>le système d’Intégration Continue</w:t>
-      </w:r>
-      <w:r>
-        <w:t xml:space="preserve">. Il peut être constitué de différentes branches du logiciel </w:t>
-      </w:r>
-      <w:r>
-        <w:t>stocké</w:t>
-      </w:r>
-      <w:r>
-        <w:t xml:space="preserve">. Une branche peut être </w:t>
-      </w:r>
-      <w:r>
-        <w:t>créée</w:t>
-      </w:r>
-      <w:r>
-        <w:t xml:space="preserve"> pour </w:t>
-      </w:r>
-      <w:r>
-        <w:t xml:space="preserve">la </w:t>
-      </w:r>
-      <w:r>
-        <w:t>réécriture majeure</w:t>
-      </w:r>
-      <w:r>
-        <w:t xml:space="preserve"> d’un morceau de code</w:t>
-      </w:r>
-      <w:r>
-        <w:t xml:space="preserve"> ou pour le prototypage </w:t>
-      </w:r>
-      <w:r>
-        <w:t>d’</w:t>
-      </w:r>
-      <w:r>
-        <w:t xml:space="preserve">une idée intéressante qui pourrait ne pas se retrouver dans le produit final. </w:t>
-      </w:r>
-      <w:r>
-        <w:t>La build d’i</w:t>
-      </w:r>
-      <w:r>
-        <w:t xml:space="preserve">ntégration est exécuté sur la </w:t>
-      </w:r>
-      <w:r>
-        <w:t>branche</w:t>
-      </w:r>
-      <w:r>
-        <w:t xml:space="preserve"> principale du référentiel de contrôle de version [Duv07]. </w:t>
-      </w:r>
-      <w:r>
-        <w:t>« Master »</w:t>
-      </w:r>
-      <w:r>
-        <w:t xml:space="preserve"> est la branche de code source où la plupart de la mise au point a lieu. Certains systèmes de contrôle de version </w:t>
-      </w:r>
-      <w:r>
-        <w:t>appellent</w:t>
-      </w:r>
-      <w:r>
-        <w:t xml:space="preserve"> cela aussi « </w:t>
-      </w:r>
-      <w:proofErr w:type="spellStart"/>
-      <w:r>
-        <w:t>tunk</w:t>
-      </w:r>
-      <w:proofErr w:type="spellEnd"/>
-      <w:r>
-        <w:t xml:space="preserve"> » </w:t>
-      </w:r>
-      <w:r>
-        <w:t xml:space="preserve">ou </w:t>
-      </w:r>
-      <w:r>
-        <w:t>« </w:t>
-      </w:r>
-      <w:proofErr w:type="spellStart"/>
-      <w:r>
-        <w:t>head</w:t>
-      </w:r>
-      <w:proofErr w:type="spellEnd"/>
-      <w:r>
-        <w:t> »</w:t>
-      </w:r>
-      <w:r>
-        <w:t xml:space="preserve">. La ligne principale </w:t>
-      </w:r>
-      <w:r>
-        <w:t xml:space="preserve">se </w:t>
-      </w:r>
-      <w:r>
-        <w:t xml:space="preserve">doit </w:t>
-      </w:r>
-      <w:r>
-        <w:t>d’</w:t>
-      </w:r>
-      <w:r>
-        <w:t>être</w:t>
-      </w:r>
-      <w:r>
-        <w:t xml:space="preserve"> toujours</w:t>
-      </w:r>
-      <w:r>
-        <w:t xml:space="preserve"> stable et </w:t>
-      </w:r>
-      <w:r>
-        <w:t>la build d’intégration ne doit jamais échouée quand elle est intégrée au référentiel.</w:t>
-      </w:r>
-    </w:p>
-    <w:p>
-      <w:pPr>
-        <w:pStyle w:val="Titre2"/>
-        <w:rPr>
-          <w:rStyle w:val="lev"/>
-          <w:b/>
-        </w:rPr>
-      </w:pPr>
-      <w:bookmarkStart w:id="23" w:name="_Toc442802868"/>
-      <w:r>
-        <w:rPr>
-          <w:rStyle w:val="lev"/>
-          <w:b/>
-        </w:rPr>
-        <w:t xml:space="preserve">2.3.3 Le </w:t>
-      </w:r>
-      <w:r>
-        <w:rPr>
-          <w:rStyle w:val="lev"/>
-          <w:b/>
-        </w:rPr>
-        <w:t>serveur d’Intégration Continue</w:t>
-      </w:r>
-      <w:bookmarkEnd w:id="23"/>
-    </w:p>
-    <w:p/>
-    <w:p>
-      <w:pPr>
-        <w:ind w:firstLine="708"/>
-      </w:pPr>
-      <w:r>
-        <w:t>Le serveur d’Intégration Continue</w:t>
-      </w:r>
-      <w:r>
-        <w:t xml:space="preserve"> est l'orchestrateur de l'ensemble du processus. Il </w:t>
-      </w:r>
-      <w:r>
-        <w:t>exécute la</w:t>
-      </w:r>
-      <w:r>
-        <w:t xml:space="preserve"> build d'intégration lorsqu'une modification a été apportée</w:t>
-      </w:r>
-      <w:r>
-        <w:t xml:space="preserve"> au référentiel</w:t>
-      </w:r>
-      <w:r>
-        <w:t xml:space="preserve">. </w:t>
-      </w:r>
-      <w:r>
-        <w:t>Quatre approches sont à prendre en compte.</w:t>
-      </w:r>
-      <w:r>
-        <w:t xml:space="preserve"> </w:t>
-      </w:r>
-    </w:p>
-    <w:p>
-      <w:pPr>
-        <w:ind w:firstLine="708"/>
-      </w:pPr>
-      <w:r>
         <w:t>La première est la configuration d’</w:t>
       </w:r>
       <w:r>
-        <w:t xml:space="preserve">un « post commit </w:t>
-      </w:r>
-      <w:proofErr w:type="spellStart"/>
-      <w:r>
-        <w:t>hook</w:t>
-      </w:r>
-      <w:proofErr w:type="spellEnd"/>
-      <w:r>
-        <w:t xml:space="preserve"> » au niveau du gestionnaire de code source. Le référentiel de contrôle de version peut-alors avertir immédiatement le serveur d’Intégration Continue qu’une modification a été ajoutée et validée. De cette façon une build d’intégration est exécutée pour chaque commit. </w:t>
+        <w:t xml:space="preserve">un « post commit hook » au niveau du gestionnaire de code source. Le référentiel de contrôle de version peut-alors avertir immédiatement le serveur d’Intégration Continue qu’une modification a été ajoutée et validée. De cette façon une build d’intégration est exécutée pour chaque commit. </w:t>
       </w:r>
     </w:p>
     <w:p>
@@ -6359,15 +6032,7 @@
         <w:t xml:space="preserve"> approche</w:t>
       </w:r>
       <w:r>
-        <w:t xml:space="preserve">, dénommée « polling </w:t>
-      </w:r>
-      <w:proofErr w:type="spellStart"/>
-      <w:r>
-        <w:t>approach</w:t>
-      </w:r>
-      <w:proofErr w:type="spellEnd"/>
-      <w:r>
-        <w:t xml:space="preserve"> »  [Duv07] </w:t>
+        <w:t xml:space="preserve">, dénommée « polling approach »  [Duv07] </w:t>
       </w:r>
       <w:r>
         <w:t>est de vérifier les changements à intervalles réguliers (de l’ordre de la minute</w:t>
@@ -6717,7 +6382,7 @@
           <w:b/>
         </w:rPr>
       </w:pPr>
-      <w:bookmarkStart w:id="24" w:name="_Toc442802869"/>
+      <w:bookmarkStart w:id="23" w:name="_Toc442802869"/>
       <w:r>
         <w:rPr>
           <w:rStyle w:val="lev"/>
@@ -6725,7 +6390,7 @@
         </w:rPr>
         <w:t>2.3.4 Les scripts de construction (build)</w:t>
       </w:r>
-      <w:bookmarkEnd w:id="24"/>
+      <w:bookmarkEnd w:id="23"/>
     </w:p>
     <w:p/>
     <w:p>
@@ -6751,35 +6416,20 @@
         <w:t>es. Cela économise du temps et les nerfs des d</w:t>
       </w:r>
       <w:r>
-        <w:t xml:space="preserve">éveloppeurs. Il existe de nombreuses techniques disponibles comme </w:t>
-      </w:r>
-      <w:proofErr w:type="spellStart"/>
-      <w:r>
-        <w:t>Ant</w:t>
-      </w:r>
-      <w:proofErr w:type="spellEnd"/>
+        <w:t>éveloppeurs. Il existe de nombreuses techniques disponibles comme Ant</w:t>
+      </w:r>
       <w:r>
         <w:t xml:space="preserve"> (Java)</w:t>
       </w:r>
       <w:r>
         <w:t xml:space="preserve">, </w:t>
       </w:r>
-      <w:proofErr w:type="spellStart"/>
-      <w:r>
-        <w:t>Make</w:t>
-      </w:r>
-      <w:proofErr w:type="spellEnd"/>
-      <w:r>
-        <w:t xml:space="preserve"> (C/C++)</w:t>
-      </w:r>
-      <w:r>
-        <w:t xml:space="preserve"> ou </w:t>
-      </w:r>
-      <w:proofErr w:type="spellStart"/>
-      <w:r>
-        <w:t>Scons</w:t>
-      </w:r>
-      <w:proofErr w:type="spellEnd"/>
+      <w:r>
+        <w:t>Make (C/C++)</w:t>
+      </w:r>
+      <w:r>
+        <w:t xml:space="preserve"> ou Scons</w:t>
+      </w:r>
       <w:r>
         <w:t xml:space="preserve"> (Python)</w:t>
       </w:r>
@@ -6836,7 +6486,7 @@
           <w:b/>
         </w:rPr>
       </w:pPr>
-      <w:bookmarkStart w:id="25" w:name="_Toc442802870"/>
+      <w:bookmarkStart w:id="24" w:name="_Toc442802870"/>
       <w:r>
         <w:rPr>
           <w:rStyle w:val="lev"/>
@@ -6851,144 +6501,136 @@
         </w:rPr>
         <w:t>feedback</w:t>
       </w:r>
+      <w:bookmarkEnd w:id="24"/>
+    </w:p>
+    <w:p/>
+    <w:p>
+      <w:pPr>
+        <w:ind w:firstLine="708"/>
+      </w:pPr>
+      <w:r>
+        <w:t>Lorsque</w:t>
+      </w:r>
+      <w:r>
+        <w:t xml:space="preserve"> la build d</w:t>
+      </w:r>
+      <w:r>
+        <w:t xml:space="preserve">'intégration est terminée, les résultats </w:t>
+      </w:r>
+      <w:r>
+        <w:t>doivent</w:t>
+      </w:r>
+      <w:r>
+        <w:t xml:space="preserve"> être</w:t>
+      </w:r>
+      <w:r>
+        <w:t xml:space="preserve"> accessibles dès que possible. La capacité à fournir un feedback </w:t>
+      </w:r>
+      <w:r>
+        <w:t>rapid</w:t>
+      </w:r>
+      <w:r>
+        <w:t>e est l'un des avantages de l’Intégration Continue</w:t>
+      </w:r>
+      <w:r>
+        <w:t xml:space="preserve">. La rétroaction est disponible immédiatement </w:t>
+      </w:r>
+      <w:r>
+        <w:t>une fois la build terminée</w:t>
+      </w:r>
+      <w:r>
+        <w:t xml:space="preserve">. La rétroaction peut être </w:t>
+      </w:r>
+      <w:r>
+        <w:t>diffusée</w:t>
+      </w:r>
+      <w:r>
+        <w:t xml:space="preserve"> </w:t>
+      </w:r>
+      <w:r>
+        <w:t>par différent canaux ; tableau de bord, courrier électronique, flux RSS. En cas de build défectueuse</w:t>
+      </w:r>
+      <w:r>
+        <w:t xml:space="preserve">, </w:t>
+      </w:r>
+      <w:r>
+        <w:t>la réparation peut</w:t>
+      </w:r>
+      <w:r>
+        <w:t xml:space="preserve"> </w:t>
+      </w:r>
+      <w:r>
+        <w:t>démarrer</w:t>
+      </w:r>
+      <w:r>
+        <w:t xml:space="preserve"> immédiatement après réception de l'avis. </w:t>
+      </w:r>
+    </w:p>
+    <w:p>
+      <w:pPr>
+        <w:ind w:firstLine="708"/>
+      </w:pPr>
+      <w:r>
+        <w:t>Certain pionnier commence même à intégrer le terme de « monitoring continue » dans l’ingénierie logicielle en complément de l’Intégration Continue.</w:t>
+      </w:r>
+      <w:r>
+        <w:t xml:space="preserve"> Le monitoring continu consiste à avoir un affichage visible par tous les membres de l’équipe de développement, actualisé en temps réel, donnant un feedback direct sur l’état des différentes builds simplifié et directement interprétable.</w:t>
+      </w:r>
+      <w:r>
+        <w:t xml:space="preserve"> Cet affichage est dans la plupart du temps un moniteur, mais d’autres solutions plus amusantes, telles que la lampe à lave ou une « </w:t>
+      </w:r>
+      <w:r>
+        <w:t>ambie</w:t>
+      </w:r>
+      <w:r>
+        <w:t>nt orb » commencent à s’imposer</w:t>
+      </w:r>
+      <w:r>
+        <w:rPr>
+          <w:rStyle w:val="Appelnotedebasdep"/>
+        </w:rPr>
+        <w:footnoteReference w:id="10"/>
+      </w:r>
+      <w:r>
+        <w:t>.</w:t>
+      </w:r>
+    </w:p>
+    <w:p>
+      <w:pPr>
+        <w:ind w:firstLine="708"/>
+      </w:pPr>
+    </w:p>
+    <w:p>
+      <w:pPr>
+        <w:pStyle w:val="Titre2"/>
+        <w:rPr>
+          <w:rStyle w:val="lev"/>
+          <w:b/>
+        </w:rPr>
+      </w:pPr>
+      <w:bookmarkStart w:id="25" w:name="_Toc442802871"/>
+      <w:r>
+        <w:rPr>
+          <w:rStyle w:val="lev"/>
+          <w:b/>
+        </w:rPr>
+        <w:t xml:space="preserve">2.3.6 Les machines de </w:t>
+      </w:r>
+      <w:r>
+        <w:rPr>
+          <w:rStyle w:val="lev"/>
+          <w:b/>
+        </w:rPr>
+        <w:t>build</w:t>
+      </w:r>
+      <w:r>
+        <w:rPr>
+          <w:rStyle w:val="lev"/>
+          <w:b/>
+        </w:rPr>
+        <w:t xml:space="preserve"> d’intégration</w:t>
+      </w:r>
       <w:bookmarkEnd w:id="25"/>
-    </w:p>
-    <w:p/>
-    <w:p>
-      <w:pPr>
-        <w:ind w:firstLine="708"/>
-      </w:pPr>
-      <w:r>
-        <w:t>Lorsque</w:t>
-      </w:r>
-      <w:r>
-        <w:t xml:space="preserve"> la build d</w:t>
-      </w:r>
-      <w:r>
-        <w:t xml:space="preserve">'intégration est terminée, les résultats </w:t>
-      </w:r>
-      <w:r>
-        <w:t>doivent</w:t>
-      </w:r>
-      <w:r>
-        <w:t xml:space="preserve"> être</w:t>
-      </w:r>
-      <w:r>
-        <w:t xml:space="preserve"> accessibles dès que possible. La capacité à fournir un feedback </w:t>
-      </w:r>
-      <w:r>
-        <w:t>rapid</w:t>
-      </w:r>
-      <w:r>
-        <w:t>e est l'un des avantages de l’Intégration Continue</w:t>
-      </w:r>
-      <w:r>
-        <w:t xml:space="preserve">. La rétroaction est disponible immédiatement </w:t>
-      </w:r>
-      <w:r>
-        <w:t>une fois la build terminée</w:t>
-      </w:r>
-      <w:r>
-        <w:t xml:space="preserve">. La rétroaction peut être </w:t>
-      </w:r>
-      <w:r>
-        <w:t>diffusée</w:t>
-      </w:r>
-      <w:r>
-        <w:t xml:space="preserve"> </w:t>
-      </w:r>
-      <w:r>
-        <w:t>par différent canaux ; tableau de bord, courrier électronique, flux RSS. En cas de build défectueuse</w:t>
-      </w:r>
-      <w:r>
-        <w:t xml:space="preserve">, </w:t>
-      </w:r>
-      <w:r>
-        <w:t>la réparation peut</w:t>
-      </w:r>
-      <w:r>
-        <w:t xml:space="preserve"> </w:t>
-      </w:r>
-      <w:r>
-        <w:t>démarrer</w:t>
-      </w:r>
-      <w:r>
-        <w:t xml:space="preserve"> immédiatement après réception de l'avis. </w:t>
-      </w:r>
-    </w:p>
-    <w:p>
-      <w:pPr>
-        <w:ind w:firstLine="708"/>
-      </w:pPr>
-      <w:r>
-        <w:t>Certain pionnier commence même à intégrer le terme de « monitoring continue » dans l’ingénierie logicielle en complément de l’Intégration Continue.</w:t>
-      </w:r>
-      <w:r>
-        <w:t xml:space="preserve"> Le monitoring continu consiste à avoir un affichage visible par tous les membres de l’équipe de développement, actualisé en temps réel, donnant un feedback direct sur l’état des différentes builds simplifié et directement interprétable.</w:t>
-      </w:r>
-      <w:r>
-        <w:t xml:space="preserve"> Cet affichage est dans la plupart du temps un moniteur, mais d’autres solutions plus amusantes, telles que la lampe à lave ou une « </w:t>
-      </w:r>
-      <w:r>
-        <w:t>ambie</w:t>
-      </w:r>
-      <w:r>
-        <w:t xml:space="preserve">nt </w:t>
-      </w:r>
-      <w:proofErr w:type="spellStart"/>
-      <w:r>
-        <w:t>orb</w:t>
-      </w:r>
-      <w:proofErr w:type="spellEnd"/>
-      <w:r>
-        <w:t> » commencent à s’imposer</w:t>
-      </w:r>
-      <w:r>
-        <w:rPr>
-          <w:rStyle w:val="Appelnotedebasdep"/>
-        </w:rPr>
-        <w:footnoteReference w:id="10"/>
-      </w:r>
-      <w:r>
-        <w:t>.</w:t>
-      </w:r>
-    </w:p>
-    <w:p>
-      <w:pPr>
-        <w:ind w:firstLine="708"/>
-      </w:pPr>
-    </w:p>
-    <w:p>
-      <w:pPr>
-        <w:pStyle w:val="Titre2"/>
-        <w:rPr>
-          <w:rStyle w:val="lev"/>
-          <w:b/>
-        </w:rPr>
-      </w:pPr>
-      <w:bookmarkStart w:id="26" w:name="_Toc442802871"/>
-      <w:r>
-        <w:rPr>
-          <w:rStyle w:val="lev"/>
-          <w:b/>
-        </w:rPr>
-        <w:t xml:space="preserve">2.3.6 Les machines de </w:t>
-      </w:r>
-      <w:r>
-        <w:rPr>
-          <w:rStyle w:val="lev"/>
-          <w:b/>
-        </w:rPr>
-        <w:t>build</w:t>
-      </w:r>
-      <w:r>
-        <w:rPr>
-          <w:rStyle w:val="lev"/>
-          <w:b/>
-        </w:rPr>
-        <w:t xml:space="preserve"> d’intégration</w:t>
-      </w:r>
-      <w:bookmarkEnd w:id="26"/>
     </w:p>
     <w:p/>
     <w:p>
@@ -7203,7 +6845,7 @@
           <w:b/>
         </w:rPr>
       </w:pPr>
-      <w:bookmarkStart w:id="27" w:name="_Toc442802872"/>
+      <w:bookmarkStart w:id="26" w:name="_Toc442802872"/>
     </w:p>
     <w:p>
       <w:pPr>
@@ -7220,135 +6862,225 @@
         </w:rPr>
         <w:t>2.4 Caractéristique de l’Intégration Continue</w:t>
       </w:r>
+      <w:bookmarkEnd w:id="26"/>
+    </w:p>
+    <w:p/>
+    <w:p>
+      <w:r>
+        <w:t>S</w:t>
+      </w:r>
+      <w:r>
+        <w:t>elon Paul Duvall [Duv07] seules</w:t>
+      </w:r>
+      <w:r>
+        <w:t xml:space="preserve"> quatre caractér</w:t>
+      </w:r>
+      <w:r>
+        <w:t xml:space="preserve">istiques sont nécessaires </w:t>
+      </w:r>
+      <w:r>
+        <w:t>à</w:t>
+      </w:r>
+      <w:r>
+        <w:t xml:space="preserve"> l’Intégration Continue : </w:t>
+      </w:r>
+    </w:p>
+    <w:p>
+      <w:pPr>
+        <w:ind w:firstLine="708"/>
+      </w:pPr>
+      <w:r>
+        <w:t>- u</w:t>
+      </w:r>
+      <w:r>
+        <w:t>ne connexion à un réfé</w:t>
+      </w:r>
+      <w:r>
+        <w:t>rentiel de contrôle de version,</w:t>
+      </w:r>
+    </w:p>
+    <w:p>
+      <w:pPr>
+        <w:ind w:firstLine="708"/>
+      </w:pPr>
+      <w:r>
+        <w:t>- u</w:t>
+      </w:r>
+      <w:r>
+        <w:t>n script de compilation</w:t>
+      </w:r>
+      <w:r>
+        <w:t>,</w:t>
+      </w:r>
+    </w:p>
+    <w:p>
+      <w:pPr>
+        <w:ind w:firstLine="708"/>
+      </w:pPr>
+      <w:r>
+        <w:t>- u</w:t>
+      </w:r>
+      <w:r>
+        <w:t>n</w:t>
+      </w:r>
+      <w:r>
+        <w:t xml:space="preserve"> </w:t>
+      </w:r>
+      <w:r>
+        <w:t xml:space="preserve">mécanisme de </w:t>
+      </w:r>
+      <w:r>
+        <w:t>rétroaction,</w:t>
+      </w:r>
+    </w:p>
+    <w:p>
+      <w:pPr>
+        <w:ind w:firstLine="708"/>
+      </w:pPr>
+      <w:r>
+        <w:t>- u</w:t>
+      </w:r>
+      <w:r>
+        <w:t>n processus pour intégrer les mod</w:t>
+      </w:r>
+      <w:r>
+        <w:t>ifications au</w:t>
+      </w:r>
+      <w:r>
+        <w:t xml:space="preserve"> code</w:t>
+      </w:r>
+      <w:r>
+        <w:t xml:space="preserve"> source (manuelles ou serveur d’Intégration Continue).</w:t>
+      </w:r>
+    </w:p>
+    <w:p>
+      <w:pPr>
+        <w:ind w:firstLine="708"/>
+      </w:pPr>
+      <w:r>
+        <w:t>Ces éléments</w:t>
+      </w:r>
+      <w:r>
+        <w:t xml:space="preserve"> seuls</w:t>
+      </w:r>
+      <w:r>
+        <w:t xml:space="preserve"> sont nécessaires </w:t>
+      </w:r>
+      <w:r>
+        <w:t xml:space="preserve">à la construction d’un système d’Intégration Continue </w:t>
+      </w:r>
+      <w:r>
+        <w:t xml:space="preserve">efficace, qui </w:t>
+      </w:r>
+      <w:r>
+        <w:t>est expliqué</w:t>
+      </w:r>
+      <w:r>
+        <w:t xml:space="preserve"> plus en détail dans les sections suivantes.</w:t>
+      </w:r>
+    </w:p>
+    <w:p>
+      <w:pPr>
+        <w:ind w:firstLine="708"/>
+      </w:pPr>
+    </w:p>
+    <w:p>
+      <w:pPr>
+        <w:pStyle w:val="Titre2"/>
+        <w:rPr>
+          <w:rStyle w:val="lev"/>
+          <w:b/>
+        </w:rPr>
+      </w:pPr>
+      <w:bookmarkStart w:id="27" w:name="_Toc442802873"/>
+      <w:r>
+        <w:rPr>
+          <w:rStyle w:val="lev"/>
+          <w:b/>
+        </w:rPr>
+        <w:t>2.4.1 Compilation du code source</w:t>
+      </w:r>
       <w:bookmarkEnd w:id="27"/>
     </w:p>
     <w:p/>
     <w:p>
-      <w:r>
-        <w:t>S</w:t>
-      </w:r>
-      <w:r>
-        <w:t xml:space="preserve">elon Paul </w:t>
-      </w:r>
-      <w:proofErr w:type="spellStart"/>
-      <w:r>
-        <w:t>Duvall</w:t>
-      </w:r>
-      <w:proofErr w:type="spellEnd"/>
-      <w:r>
-        <w:t xml:space="preserve"> [Duv07] seules</w:t>
-      </w:r>
-      <w:r>
-        <w:t xml:space="preserve"> quatre caractér</w:t>
-      </w:r>
-      <w:r>
-        <w:t xml:space="preserve">istiques sont nécessaires </w:t>
-      </w:r>
-      <w:r>
-        <w:t>à</w:t>
-      </w:r>
-      <w:r>
-        <w:t xml:space="preserve"> l’Intégration Continue : </w:t>
-      </w:r>
-    </w:p>
-    <w:p>
       <w:pPr>
         <w:ind w:firstLine="708"/>
       </w:pPr>
       <w:r>
-        <w:t>- u</w:t>
-      </w:r>
-      <w:r>
-        <w:t>ne connexion à un réfé</w:t>
-      </w:r>
-      <w:r>
-        <w:t>rentiel de contrôle de version,</w:t>
+        <w:t>La compilation du code source est l'une des caractéristiques de</w:t>
+      </w:r>
+      <w:r>
+        <w:t xml:space="preserve"> base du système d’Intégration Continue</w:t>
+      </w:r>
+      <w:r>
+        <w:t xml:space="preserve">. </w:t>
+      </w:r>
+      <w:r>
+        <w:t>La c</w:t>
+      </w:r>
+      <w:r>
+        <w:t xml:space="preserve">ompilation crée </w:t>
+      </w:r>
+      <w:r>
+        <w:t xml:space="preserve">des </w:t>
+      </w:r>
+      <w:r>
+        <w:t>exécutables binaires</w:t>
+      </w:r>
+      <w:r>
+        <w:t xml:space="preserve"> à partir</w:t>
+      </w:r>
+      <w:r>
+        <w:t xml:space="preserve"> de source lisible</w:t>
+      </w:r>
+      <w:r>
+        <w:t xml:space="preserve"> (pour les développeurs). </w:t>
+      </w:r>
+      <w:r>
+        <w:t xml:space="preserve">Lors de l'utilisation des langages dynamiques comme Python ou Ruby </w:t>
+      </w:r>
+      <w:r>
+        <w:t xml:space="preserve">la </w:t>
+      </w:r>
+      <w:r>
+        <w:t>compilation est différent</w:t>
+      </w:r>
+      <w:r>
+        <w:t>e</w:t>
+      </w:r>
+      <w:r>
+        <w:t>.</w:t>
+      </w:r>
+      <w:r>
+        <w:t xml:space="preserve"> Les binaires ne sont pas compilés, à la place les développeurs ont la </w:t>
+      </w:r>
+      <w:r>
+        <w:t xml:space="preserve">possibilité d'effectuer un </w:t>
+      </w:r>
+      <w:r>
+        <w:t>checking</w:t>
+      </w:r>
+      <w:r>
+        <w:t xml:space="preserve"> </w:t>
+      </w:r>
+      <w:r>
+        <w:t>strict, qui peut être considéré</w:t>
+      </w:r>
+      <w:r>
+        <w:t xml:space="preserve"> comme</w:t>
+      </w:r>
+      <w:r>
+        <w:t xml:space="preserve"> de</w:t>
+      </w:r>
+      <w:r>
+        <w:t xml:space="preserve"> la compilation dans le contexte de ces langues [Duv07].</w:t>
       </w:r>
     </w:p>
     <w:p>
       <w:pPr>
         <w:ind w:firstLine="708"/>
       </w:pPr>
-      <w:r>
-        <w:t>- u</w:t>
-      </w:r>
-      <w:r>
-        <w:t>n script de compilation</w:t>
-      </w:r>
-      <w:r>
-        <w:t>,</w:t>
-      </w:r>
-    </w:p>
-    <w:p>
-      <w:pPr>
-        <w:ind w:firstLine="708"/>
-      </w:pPr>
-      <w:r>
-        <w:t>- u</w:t>
-      </w:r>
-      <w:r>
-        <w:t>n</w:t>
-      </w:r>
-      <w:r>
-        <w:t xml:space="preserve"> </w:t>
-      </w:r>
-      <w:r>
-        <w:t xml:space="preserve">mécanisme de </w:t>
-      </w:r>
-      <w:r>
-        <w:t>rétroaction,</w:t>
-      </w:r>
-    </w:p>
-    <w:p>
-      <w:pPr>
-        <w:ind w:firstLine="708"/>
-      </w:pPr>
-      <w:r>
-        <w:t>- u</w:t>
-      </w:r>
-      <w:r>
-        <w:t>n processus pour intégrer les mod</w:t>
-      </w:r>
-      <w:r>
-        <w:t>ifications au</w:t>
-      </w:r>
-      <w:r>
-        <w:t xml:space="preserve"> code</w:t>
-      </w:r>
-      <w:r>
-        <w:t xml:space="preserve"> source (manuelles ou serveur d’Intégration Continue).</w:t>
-      </w:r>
-    </w:p>
-    <w:p>
-      <w:pPr>
-        <w:ind w:firstLine="708"/>
-      </w:pPr>
-      <w:r>
-        <w:t>Ces éléments</w:t>
-      </w:r>
-      <w:r>
-        <w:t xml:space="preserve"> seuls</w:t>
-      </w:r>
-      <w:r>
-        <w:t xml:space="preserve"> sont nécessaires </w:t>
-      </w:r>
-      <w:r>
-        <w:t xml:space="preserve">à la construction d’un système d’Intégration Continue </w:t>
-      </w:r>
-      <w:r>
-        <w:t xml:space="preserve">efficace, qui </w:t>
-      </w:r>
-      <w:r>
-        <w:t>est expliqué</w:t>
-      </w:r>
-      <w:r>
-        <w:t xml:space="preserve"> plus en détail dans les sections suivantes.</w:t>
-      </w:r>
-    </w:p>
-    <w:p>
-      <w:pPr>
-        <w:ind w:firstLine="708"/>
-      </w:pPr>
     </w:p>
     <w:p>
       <w:pPr>
@@ -7358,113 +7090,15 @@
           <w:b/>
         </w:rPr>
       </w:pPr>
-      <w:bookmarkStart w:id="28" w:name="_Toc442802873"/>
-      <w:r>
-        <w:rPr>
-          <w:rStyle w:val="lev"/>
-          <w:b/>
-        </w:rPr>
-        <w:t>2.4.1 Compilation du code source</w:t>
+      <w:bookmarkStart w:id="28" w:name="_Toc442802874"/>
+      <w:r>
+        <w:rPr>
+          <w:rStyle w:val="lev"/>
+          <w:b/>
+        </w:rPr>
+        <w:t>2.4.2 Tests</w:t>
       </w:r>
       <w:bookmarkEnd w:id="28"/>
-    </w:p>
-    <w:p/>
-    <w:p>
-      <w:pPr>
-        <w:ind w:firstLine="708"/>
-      </w:pPr>
-      <w:r>
-        <w:t>La compilation du code source est l'une des caractéristiques de</w:t>
-      </w:r>
-      <w:r>
-        <w:t xml:space="preserve"> base du système d’Intégration Continue</w:t>
-      </w:r>
-      <w:r>
-        <w:t xml:space="preserve">. </w:t>
-      </w:r>
-      <w:r>
-        <w:t>La c</w:t>
-      </w:r>
-      <w:r>
-        <w:t xml:space="preserve">ompilation crée </w:t>
-      </w:r>
-      <w:r>
-        <w:t xml:space="preserve">des </w:t>
-      </w:r>
-      <w:r>
-        <w:t>exécutables binaires</w:t>
-      </w:r>
-      <w:r>
-        <w:t xml:space="preserve"> à partir</w:t>
-      </w:r>
-      <w:r>
-        <w:t xml:space="preserve"> de source lisible</w:t>
-      </w:r>
-      <w:r>
-        <w:t xml:space="preserve"> (pour les développeurs). </w:t>
-      </w:r>
-      <w:r>
-        <w:t xml:space="preserve">Lors de l'utilisation des langages dynamiques comme Python ou Ruby </w:t>
-      </w:r>
-      <w:r>
-        <w:t xml:space="preserve">la </w:t>
-      </w:r>
-      <w:r>
-        <w:t>compilation est différent</w:t>
-      </w:r>
-      <w:r>
-        <w:t>e</w:t>
-      </w:r>
-      <w:r>
-        <w:t>.</w:t>
-      </w:r>
-      <w:r>
-        <w:t xml:space="preserve"> Les binaires ne sont pas compilés, à la place les développeurs ont la </w:t>
-      </w:r>
-      <w:r>
-        <w:t xml:space="preserve">possibilité d'effectuer un </w:t>
-      </w:r>
-      <w:r>
-        <w:t>checking</w:t>
-      </w:r>
-      <w:r>
-        <w:t xml:space="preserve"> </w:t>
-      </w:r>
-      <w:r>
-        <w:t>strict, qui peut être considéré</w:t>
-      </w:r>
-      <w:r>
-        <w:t xml:space="preserve"> comme</w:t>
-      </w:r>
-      <w:r>
-        <w:t xml:space="preserve"> de</w:t>
-      </w:r>
-      <w:r>
-        <w:t xml:space="preserve"> la compilation dans le contexte de ces langues [Duv07].</w:t>
-      </w:r>
-    </w:p>
-    <w:p>
-      <w:pPr>
-        <w:ind w:firstLine="708"/>
-      </w:pPr>
-    </w:p>
-    <w:p>
-      <w:pPr>
-        <w:pStyle w:val="Titre2"/>
-        <w:rPr>
-          <w:rStyle w:val="lev"/>
-          <w:b/>
-        </w:rPr>
-      </w:pPr>
-      <w:bookmarkStart w:id="29" w:name="_Toc442802874"/>
-      <w:r>
-        <w:rPr>
-          <w:rStyle w:val="lev"/>
-          <w:b/>
-        </w:rPr>
-        <w:t>2.4.2 Tests</w:t>
-      </w:r>
-      <w:bookmarkEnd w:id="29"/>
     </w:p>
     <w:p/>
     <w:p>
@@ -7497,35 +7131,23 @@
         <w:t xml:space="preserve">nfiance dans les changements du code source </w:t>
       </w:r>
       <w:r>
-        <w:t xml:space="preserve">sans une bonne couverture de test. Les tests peuvent être automatisés en utilisant des outils de tests unitaires tels que </w:t>
-      </w:r>
-      <w:proofErr w:type="spellStart"/>
-      <w:r>
-        <w:t>JUnit</w:t>
-      </w:r>
-      <w:proofErr w:type="spellEnd"/>
+        <w:t>sans une bonne couverture de test. Les tests peuvent être automatisés en utilisant des outils de tests unitaires tels que JUnit</w:t>
+      </w:r>
       <w:r>
         <w:t xml:space="preserve"> (Java)</w:t>
       </w:r>
       <w:r>
-        <w:t xml:space="preserve">, </w:t>
-      </w:r>
-      <w:proofErr w:type="spellStart"/>
-      <w:r>
-        <w:t>NUnit</w:t>
-      </w:r>
-      <w:proofErr w:type="spellEnd"/>
+        <w:t>, NUnit</w:t>
+      </w:r>
       <w:r>
         <w:t xml:space="preserve"> (C#)</w:t>
       </w:r>
       <w:r>
         <w:t xml:space="preserve">, ou d'autres </w:t>
       </w:r>
-      <w:proofErr w:type="spellStart"/>
       <w:r>
         <w:t>framework</w:t>
       </w:r>
-      <w:proofErr w:type="spellEnd"/>
       <w:r>
         <w:rPr>
           <w:rStyle w:val="Appelnotedebasdep"/>
@@ -7533,15 +7155,7 @@
         <w:footnoteReference w:id="12"/>
       </w:r>
       <w:r>
-        <w:t xml:space="preserve"> de </w:t>
-      </w:r>
-      <w:proofErr w:type="spellStart"/>
-      <w:r>
-        <w:t>xUnit</w:t>
-      </w:r>
-      <w:proofErr w:type="spellEnd"/>
-      <w:r>
-        <w:t>.</w:t>
+        <w:t xml:space="preserve"> de xUnit.</w:t>
       </w:r>
       <w:r>
         <w:t xml:space="preserve"> </w:t>
@@ -7549,11 +7163,9 @@
       <w:r>
         <w:t xml:space="preserve">Certains de ces </w:t>
       </w:r>
-      <w:proofErr w:type="spellStart"/>
       <w:r>
         <w:t>frameworks</w:t>
       </w:r>
-      <w:proofErr w:type="spellEnd"/>
       <w:r>
         <w:t xml:space="preserve"> peuvent également générer des rapports machines lisibles, qui peuvent être analysés et utilisés pour générer des représentations graphiques telles que des pages Web ou des tableaux (voir Figure 2.5).</w:t>
       </w:r>
@@ -7566,7 +7178,7 @@
           <w:b/>
         </w:rPr>
       </w:pPr>
-      <w:bookmarkStart w:id="30" w:name="_Toc442802875"/>
+      <w:bookmarkStart w:id="29" w:name="_Toc442802875"/>
       <w:r>
         <w:rPr>
           <w:rStyle w:val="lev"/>
@@ -7574,7 +7186,7 @@
         </w:rPr>
         <w:t>Niveaux de tests</w:t>
       </w:r>
-      <w:bookmarkEnd w:id="30"/>
+      <w:bookmarkEnd w:id="29"/>
     </w:p>
     <w:p>
       <w:pPr>
@@ -7608,23 +7220,7 @@
         <w:t>Les tests unitaires sont généralement écrits par le développeur qui a également écrit le code.</w:t>
       </w:r>
       <w:r>
-        <w:t xml:space="preserve"> Une bonne pratique des tests unitaires est de commencer par écrire les tests et d’ensuite les valider par le code. C’est ce qu’on appelle le « Tests </w:t>
-      </w:r>
-      <w:proofErr w:type="spellStart"/>
-      <w:r>
-        <w:t>Driven</w:t>
-      </w:r>
-      <w:proofErr w:type="spellEnd"/>
-      <w:r>
-        <w:t xml:space="preserve"> </w:t>
-      </w:r>
-      <w:proofErr w:type="spellStart"/>
-      <w:r>
-        <w:t>Development</w:t>
-      </w:r>
-      <w:proofErr w:type="spellEnd"/>
-      <w:r>
-        <w:t> » (TDD) ou Développement Dirigé par les Tests ».</w:t>
+        <w:t xml:space="preserve"> Une bonne pratique des tests unitaires est de commencer par écrire les tests et d’ensuite les valider par le code. C’est ce qu’on appelle le « Tests Driven Development » (TDD) ou Développement Dirigé par les Tests ».</w:t>
       </w:r>
     </w:p>
     <w:p>
@@ -7755,14 +7351,14 @@
           <w:b/>
         </w:rPr>
       </w:pPr>
-      <w:bookmarkStart w:id="31" w:name="_Toc442802876"/>
+      <w:bookmarkStart w:id="30" w:name="_Toc442802876"/>
       <w:r>
         <w:rPr>
           <w:shd w:val="clear" w:color="auto" w:fill="FFFFFF"/>
         </w:rPr>
         <w:t>Exécuter les tests plus rapides en première</w:t>
       </w:r>
-      <w:bookmarkEnd w:id="31"/>
+      <w:bookmarkEnd w:id="30"/>
       <w:r>
         <w:rPr>
           <w:rStyle w:val="lev"/>
@@ -8029,7 +7625,7 @@
           <w:b/>
         </w:rPr>
       </w:pPr>
-      <w:bookmarkStart w:id="32" w:name="_Toc442802877"/>
+      <w:bookmarkStart w:id="31" w:name="_Toc442802877"/>
       <w:r>
         <w:rPr>
           <w:rStyle w:val="lev"/>
@@ -8037,74 +7633,74 @@
         </w:rPr>
         <w:t>Ecrire des tests d’échecs</w:t>
       </w:r>
+      <w:bookmarkEnd w:id="31"/>
+    </w:p>
+    <w:p>
+      <w:pPr>
+        <w:ind w:firstLine="708"/>
+      </w:pPr>
+      <w:r>
+        <w:t>L’é</w:t>
+      </w:r>
+      <w:r>
+        <w:t xml:space="preserve">crire </w:t>
+      </w:r>
+      <w:r>
+        <w:t xml:space="preserve">et l’exécution automatique des tests avec l’Intégration Continue diminue la fréquence des </w:t>
+      </w:r>
+      <w:r>
+        <w:t>logiciels</w:t>
+      </w:r>
+      <w:r>
+        <w:t xml:space="preserve"> défectueux. Mais l’Intégration Continue n’est pas infaillible</w:t>
+      </w:r>
+      <w:r>
+        <w:t xml:space="preserve"> [Duv07]. Si un défaut est trouvé, il </w:t>
+      </w:r>
+      <w:r>
+        <w:t xml:space="preserve">doit être immédiatement </w:t>
+      </w:r>
+      <w:r>
+        <w:t xml:space="preserve">fixé </w:t>
+      </w:r>
+      <w:r>
+        <w:t>et pour éviter qu’elle se reproduise</w:t>
+      </w:r>
+      <w:r>
+        <w:t xml:space="preserve">, un test </w:t>
+      </w:r>
+      <w:r>
+        <w:t>défectueux devra être implémenté</w:t>
+      </w:r>
+      <w:r>
+        <w:t>. L'idée sous-jacente est d</w:t>
+      </w:r>
+      <w:r>
+        <w:t>’améliorer continuellement la qualité de l’application.</w:t>
+      </w:r>
+    </w:p>
+    <w:p>
+      <w:pPr>
+        <w:ind w:firstLine="708"/>
+      </w:pPr>
+    </w:p>
+    <w:p>
+      <w:pPr>
+        <w:pStyle w:val="Titre2"/>
+        <w:rPr>
+          <w:rStyle w:val="lev"/>
+          <w:b/>
+        </w:rPr>
+      </w:pPr>
+      <w:bookmarkStart w:id="32" w:name="_Toc442802878"/>
+      <w:r>
+        <w:rPr>
+          <w:rStyle w:val="lev"/>
+          <w:b/>
+        </w:rPr>
+        <w:t>2.4.3 Base de données d’intégration</w:t>
+      </w:r>
       <w:bookmarkEnd w:id="32"/>
-    </w:p>
-    <w:p>
-      <w:pPr>
-        <w:ind w:firstLine="708"/>
-      </w:pPr>
-      <w:r>
-        <w:t>L’é</w:t>
-      </w:r>
-      <w:r>
-        <w:t xml:space="preserve">crire </w:t>
-      </w:r>
-      <w:r>
-        <w:t xml:space="preserve">et l’exécution automatique des tests avec l’Intégration Continue diminue la fréquence des </w:t>
-      </w:r>
-      <w:r>
-        <w:t>logiciels</w:t>
-      </w:r>
-      <w:r>
-        <w:t xml:space="preserve"> défectueux. Mais l’Intégration Continue n’est pas infaillible</w:t>
-      </w:r>
-      <w:r>
-        <w:t xml:space="preserve"> [Duv07]. Si un défaut est trouvé, il </w:t>
-      </w:r>
-      <w:r>
-        <w:t xml:space="preserve">doit être immédiatement </w:t>
-      </w:r>
-      <w:r>
-        <w:t xml:space="preserve">fixé </w:t>
-      </w:r>
-      <w:r>
-        <w:t>et pour éviter qu’elle se reproduise</w:t>
-      </w:r>
-      <w:r>
-        <w:t xml:space="preserve">, un test </w:t>
-      </w:r>
-      <w:r>
-        <w:t>défectueux devra être implémenté</w:t>
-      </w:r>
-      <w:r>
-        <w:t>. L'idée sous-jacente est d</w:t>
-      </w:r>
-      <w:r>
-        <w:t>’améliorer continuellement la qualité de l’application.</w:t>
-      </w:r>
-    </w:p>
-    <w:p>
-      <w:pPr>
-        <w:ind w:firstLine="708"/>
-      </w:pPr>
-    </w:p>
-    <w:p>
-      <w:pPr>
-        <w:pStyle w:val="Titre2"/>
-        <w:rPr>
-          <w:rStyle w:val="lev"/>
-          <w:b/>
-        </w:rPr>
-      </w:pPr>
-      <w:bookmarkStart w:id="33" w:name="_Toc442802878"/>
-      <w:r>
-        <w:rPr>
-          <w:rStyle w:val="lev"/>
-          <w:b/>
-        </w:rPr>
-        <w:t>2.4.3 Base de données d’intégration</w:t>
-      </w:r>
-      <w:bookmarkEnd w:id="33"/>
     </w:p>
     <w:p>
       <w:pPr>
@@ -8237,7 +7833,7 @@
           <w:b/>
         </w:rPr>
       </w:pPr>
-      <w:bookmarkStart w:id="34" w:name="_Toc442802879"/>
+      <w:bookmarkStart w:id="33" w:name="_Toc442802879"/>
       <w:r>
         <w:rPr>
           <w:rStyle w:val="lev"/>
@@ -8245,147 +7841,131 @@
         </w:rPr>
         <w:t>2.4.4 Inspection Continue</w:t>
       </w:r>
+      <w:bookmarkEnd w:id="33"/>
+    </w:p>
+    <w:p>
+      <w:pPr>
+        <w:ind w:firstLine="708"/>
+      </w:pPr>
+      <w:r>
+        <w:t xml:space="preserve">Le code </w:t>
+      </w:r>
+      <w:r>
+        <w:t>source</w:t>
+      </w:r>
+      <w:r>
+        <w:t xml:space="preserve"> p</w:t>
+      </w:r>
+      <w:r>
+        <w:t>eut être examiné manuellement et/ou</w:t>
+      </w:r>
+      <w:r>
+        <w:t xml:space="preserve"> automatiquement. </w:t>
+      </w:r>
+      <w:r>
+        <w:t>La revue de code manuelle peut être effectuée selon deux principes, le « pair programming » (écriture du code en bi</w:t>
+      </w:r>
+      <w:r>
+        <w:t>n</w:t>
+      </w:r>
+      <w:r>
+        <w:t xml:space="preserve">ôme) ou le « code review » (session collective de relecture du code). </w:t>
+      </w:r>
+      <w:r>
+        <w:t>Elle améliore la qualité algorithmique et syntaxique du code source de l’application et permet aux développeurs d’échanger sur les bonnes pratiques. Pour une revue de code automatique, de nombreux analyseurs de code statique sont disponibles selon les langages de développement. Ces outils analysent les fichiers sources dans le but de souligner les violations de règles prédéfinies propre au langage et d’améliorer la syntaxe de nos lignes de code.</w:t>
+      </w:r>
+    </w:p>
+    <w:p>
+      <w:pPr>
+        <w:ind w:firstLine="708"/>
+      </w:pPr>
+      <w:r>
+        <w:t>La différence entre la revue de code manuelle</w:t>
+      </w:r>
+      <w:r>
+        <w:t xml:space="preserve"> faite par des humains</w:t>
+      </w:r>
+      <w:r>
+        <w:t xml:space="preserve"> et </w:t>
+      </w:r>
+      <w:r>
+        <w:t xml:space="preserve">la revue de code </w:t>
+      </w:r>
+      <w:r>
+        <w:t xml:space="preserve">automatique </w:t>
+      </w:r>
+      <w:r>
+        <w:t xml:space="preserve"> faite par des outils d’analyses </w:t>
+      </w:r>
+      <w:r>
+        <w:t>est double. Exécuter les analyseurs  de code statique est peu cher et une fois automatisé</w:t>
+      </w:r>
+      <w:r>
+        <w:t xml:space="preserve"> ils</w:t>
+      </w:r>
+      <w:r>
+        <w:t xml:space="preserve"> garantissent une relative propreté au code source. De plus un ordinateur est toujours objectif et ne se lasse pas d’inspecter l’intégralité du code à chaque fois qu’un changement est engagé dans le référentiel de contrôle de version.</w:t>
+      </w:r>
+    </w:p>
+    <w:p>
+      <w:pPr>
+        <w:ind w:firstLine="708"/>
+      </w:pPr>
+      <w:r>
+        <w:t xml:space="preserve">Les analyses statiques de code automatisé sont efficientes pour des grandes bases de code. Elles permettent aux développeurs de se concentrer sur les parties importantes. Elles offrent des métriques de qualité sous la forme de rapport d’inspection après chaque exécution. </w:t>
+      </w:r>
+      <w:r>
+        <w:t xml:space="preserve">Les revues automatisées </w:t>
+      </w:r>
+      <w:r>
+        <w:t xml:space="preserve">ne remplacent </w:t>
+      </w:r>
+      <w:r>
+        <w:t xml:space="preserve">pas les revues manuelles, elles permettent de recentrer l’intelligence </w:t>
+      </w:r>
+      <w:r>
+        <w:t>humaine</w:t>
+      </w:r>
+      <w:r>
+        <w:t xml:space="preserve"> là où elle est nécessaire.</w:t>
+      </w:r>
+    </w:p>
+    <w:p>
+      <w:pPr>
+        <w:ind w:firstLine="708"/>
+      </w:pPr>
+      <w:r>
+        <w:t>De nombreux IDE (environnement de développement intégré) intègrent des fonctionnalités d’inspection pour aider les développeurs dès l’écriture du code avec une mise en forme automatisée, la mise en évidence des variables non utilisées, l’utilisation illégale de certain élément… Il est fortement encouragé de les utiliser mais ne remplace en aucun cas les revues de code.</w:t>
+      </w:r>
+    </w:p>
+    <w:p>
+      <w:pPr>
+        <w:ind w:firstLine="708"/>
+      </w:pPr>
+      <w:r>
+        <w:t>Il existe également des outils qui proposent de réécrire certain bout de code selon une convention particulière, de détect</w:t>
+      </w:r>
+      <w:r>
+        <w:t xml:space="preserve">er les blocs de code en double… </w:t>
+      </w:r>
+    </w:p>
+    <w:p>
+      <w:pPr>
+        <w:pStyle w:val="Titre3"/>
+        <w:rPr>
+          <w:rStyle w:val="lev"/>
+          <w:b/>
+        </w:rPr>
+      </w:pPr>
+      <w:bookmarkStart w:id="34" w:name="_Toc442802880"/>
+      <w:r>
+        <w:rPr>
+          <w:rStyle w:val="lev"/>
+          <w:b/>
+        </w:rPr>
+        <w:t>Différences entre inspection et test</w:t>
+      </w:r>
       <w:bookmarkEnd w:id="34"/>
-    </w:p>
-    <w:p>
-      <w:pPr>
-        <w:ind w:firstLine="708"/>
-      </w:pPr>
-      <w:r>
-        <w:t xml:space="preserve">Le code </w:t>
-      </w:r>
-      <w:r>
-        <w:t>source</w:t>
-      </w:r>
-      <w:r>
-        <w:t xml:space="preserve"> p</w:t>
-      </w:r>
-      <w:r>
-        <w:t>eut être examiné manuellement et/ou</w:t>
-      </w:r>
-      <w:r>
-        <w:t xml:space="preserve"> automatiquement. </w:t>
-      </w:r>
-      <w:r>
-        <w:t xml:space="preserve">La revue de code manuelle peut être effectuée selon deux principes, le « pair </w:t>
-      </w:r>
-      <w:proofErr w:type="spellStart"/>
-      <w:r>
-        <w:t>programming</w:t>
-      </w:r>
-      <w:proofErr w:type="spellEnd"/>
-      <w:r>
-        <w:t> » (écriture du code en bi</w:t>
-      </w:r>
-      <w:r>
-        <w:t>n</w:t>
-      </w:r>
-      <w:r>
-        <w:t xml:space="preserve">ôme) ou le « code </w:t>
-      </w:r>
-      <w:proofErr w:type="spellStart"/>
-      <w:r>
-        <w:t>review</w:t>
-      </w:r>
-      <w:proofErr w:type="spellEnd"/>
-      <w:r>
-        <w:t xml:space="preserve"> » (session collective de relecture du code). </w:t>
-      </w:r>
-      <w:r>
-        <w:t>Elle améliore la qualité algorithmique et syntaxique du code source de l’application et permet aux développeurs d’échanger sur les bonnes pratiques. Pour une revue de code automatique, de nombreux analyseurs de code statique sont disponibles selon les langages de développement. Ces outils analysent les fichiers sources dans le but de souligner les violations de règles prédéfinies propre au langage et d’améliorer la syntaxe de nos lignes de code.</w:t>
-      </w:r>
-    </w:p>
-    <w:p>
-      <w:pPr>
-        <w:ind w:firstLine="708"/>
-      </w:pPr>
-      <w:r>
-        <w:t>La différence entre la revue de code manuelle</w:t>
-      </w:r>
-      <w:r>
-        <w:t xml:space="preserve"> faite par des humains</w:t>
-      </w:r>
-      <w:r>
-        <w:t xml:space="preserve"> et </w:t>
-      </w:r>
-      <w:r>
-        <w:t xml:space="preserve">la revue de code </w:t>
-      </w:r>
-      <w:r>
-        <w:t xml:space="preserve">automatique </w:t>
-      </w:r>
-      <w:r>
-        <w:t xml:space="preserve"> faite par des outils d’analyses </w:t>
-      </w:r>
-      <w:r>
-        <w:t>est double. Exécuter les analyseurs  de code statique est peu cher et une fois automatisé</w:t>
-      </w:r>
-      <w:r>
-        <w:t xml:space="preserve"> ils</w:t>
-      </w:r>
-      <w:r>
-        <w:t xml:space="preserve"> garantissent une relative propreté au code source. De plus un ordinateur est toujours objectif et ne se lasse pas d’inspecter l’intégralité du code à chaque fois qu’un changement est engagé dans le référentiel de contrôle de version.</w:t>
-      </w:r>
-    </w:p>
-    <w:p>
-      <w:pPr>
-        <w:ind w:firstLine="708"/>
-      </w:pPr>
-      <w:r>
-        <w:t xml:space="preserve">Les analyses statiques de code automatisé sont efficientes pour des grandes bases de code. Elles permettent aux développeurs de se concentrer sur les parties importantes. Elles offrent des métriques de qualité sous la forme de rapport d’inspection après chaque exécution. </w:t>
-      </w:r>
-      <w:r>
-        <w:t xml:space="preserve">Les revues automatisées </w:t>
-      </w:r>
-      <w:r>
-        <w:t xml:space="preserve">ne remplacent </w:t>
-      </w:r>
-      <w:r>
-        <w:t xml:space="preserve">pas les revues manuelles, elles permettent de recentrer l’intelligence </w:t>
-      </w:r>
-      <w:r>
-        <w:t>humaine</w:t>
-      </w:r>
-      <w:r>
-        <w:t xml:space="preserve"> là où elle est nécessaire.</w:t>
-      </w:r>
-    </w:p>
-    <w:p>
-      <w:pPr>
-        <w:ind w:firstLine="708"/>
-      </w:pPr>
-      <w:r>
-        <w:t>De nombreux IDE (environnement de développement intégré) intègrent des fonctionnalités d’inspection pour aider les développeurs dès l’écriture du code avec une mise en forme automatisée, la mise en évidence des variables non utilisées, l’utilisation illégale de certain élément… Il est fortement encouragé de les utiliser mais ne remplace en aucun cas les revues de code.</w:t>
-      </w:r>
-    </w:p>
-    <w:p>
-      <w:pPr>
-        <w:ind w:firstLine="708"/>
-      </w:pPr>
-      <w:r>
-        <w:t>Il existe également des outils qui proposent de réécrire certain bout de code selon une convention particulière, de détect</w:t>
-      </w:r>
-      <w:r>
-        <w:t xml:space="preserve">er les blocs de code en double… </w:t>
-      </w:r>
-    </w:p>
-    <w:p>
-      <w:pPr>
-        <w:pStyle w:val="Titre3"/>
-        <w:rPr>
-          <w:rStyle w:val="lev"/>
-          <w:b/>
-        </w:rPr>
-      </w:pPr>
-      <w:bookmarkStart w:id="35" w:name="_Toc442802880"/>
-      <w:r>
-        <w:rPr>
-          <w:rStyle w:val="lev"/>
-          <w:b/>
-        </w:rPr>
-        <w:t>Différences entre inspection et test</w:t>
-      </w:r>
-      <w:bookmarkEnd w:id="35"/>
     </w:p>
     <w:p>
       <w:r>
@@ -8413,7 +7993,7 @@
           <w:b/>
         </w:rPr>
       </w:pPr>
-      <w:bookmarkStart w:id="36" w:name="_Toc442802881"/>
+      <w:bookmarkStart w:id="35" w:name="_Toc442802881"/>
       <w:r>
         <w:rPr>
           <w:rStyle w:val="lev"/>
@@ -8422,7 +8002,7 @@
         <w:lastRenderedPageBreak/>
         <w:t>Rapport d’inspection</w:t>
       </w:r>
-      <w:bookmarkEnd w:id="36"/>
+      <w:bookmarkEnd w:id="35"/>
     </w:p>
     <w:p>
       <w:r>
@@ -8476,101 +8056,64 @@
     <w:p>
       <w:r>
         <w:tab/>
-        <w:t>Outre les problèmes de complexités les rapports d’inspection nous fournissent des mesures sur des problèmes liés à l’architecture de notre application ; « l’</w:t>
-      </w:r>
-      <w:proofErr w:type="spellStart"/>
-      <w:r>
-        <w:t>afferent</w:t>
-      </w:r>
-      <w:proofErr w:type="spellEnd"/>
+        <w:t xml:space="preserve">Outre les problèmes de complexités les rapports d’inspection nous fournissent des mesures sur des problèmes liés à l’architecture de notre application ; « l’afferent coupling » et « l’efferent coupling ». </w:t>
+      </w:r>
+      <w:r>
+        <w:t>Ces métriques comptent les nombres de dépendances vers, où à partir d’un objet soulignant ainsi les risques de responsabilité</w:t>
+      </w:r>
+      <w:r>
+        <w:t>s</w:t>
+      </w:r>
+      <w:r>
+        <w:t xml:space="preserve"> ou de dépendance</w:t>
+      </w:r>
+      <w:r>
+        <w:t>s</w:t>
+      </w:r>
+      <w:r>
+        <w:t xml:space="preserve"> trop forte</w:t>
+      </w:r>
+      <w:r>
+        <w:t>s</w:t>
+      </w:r>
+      <w:r>
+        <w:t>.</w:t>
+      </w:r>
+      <w:r>
+        <w:t xml:space="preserve"> Elles permettent de déterminer le niveau de risque dans le maintien et l’évolutivité du code.</w:t>
+      </w:r>
       <w:r>
         <w:t xml:space="preserve"> </w:t>
       </w:r>
-      <w:proofErr w:type="spellStart"/>
-      <w:r>
-        <w:t>coupling</w:t>
-      </w:r>
-      <w:proofErr w:type="spellEnd"/>
-      <w:r>
-        <w:t> » et « l’</w:t>
-      </w:r>
-      <w:proofErr w:type="spellStart"/>
-      <w:r>
-        <w:t>efferent</w:t>
-      </w:r>
-      <w:proofErr w:type="spellEnd"/>
+      <w:r>
+        <w:t>Duvall introduit l'utilisation de ces deux valeurs combinées pour calculer une valeur d'instabilité.</w:t>
+      </w:r>
+    </w:p>
+    <w:p>
+      <w:pPr>
+        <w:ind w:firstLine="708"/>
+      </w:pPr>
+      <w:r>
+        <w:t xml:space="preserve">La compréhension de ces mesures et de l'analyse des rapports d'inspection peut </w:t>
+      </w:r>
+      <w:r>
+        <w:t>une réelle plus-value sur le temps investi</w:t>
+      </w:r>
+      <w:r>
+        <w:t xml:space="preserve">. Les problèmes de maintenabilité peuvent être repérés dès le début et </w:t>
+      </w:r>
+      <w:r>
+        <w:t xml:space="preserve">les </w:t>
+      </w:r>
+      <w:r>
+        <w:t>risque</w:t>
+      </w:r>
+      <w:r>
+        <w:t>s</w:t>
+      </w:r>
       <w:r>
         <w:t xml:space="preserve"> </w:t>
       </w:r>
-      <w:proofErr w:type="spellStart"/>
-      <w:r>
-        <w:t>coupling</w:t>
-      </w:r>
-      <w:proofErr w:type="spellEnd"/>
-      <w:r>
-        <w:t xml:space="preserve"> ». </w:t>
-      </w:r>
-      <w:r>
-        <w:t>Ces métriques comptent les nombres de dépendances vers, où à partir d’un objet soulignant ainsi les risques de responsabilité</w:t>
-      </w:r>
-      <w:r>
-        <w:t>s</w:t>
-      </w:r>
-      <w:r>
-        <w:t xml:space="preserve"> ou de dépendance</w:t>
-      </w:r>
-      <w:r>
-        <w:t>s</w:t>
-      </w:r>
-      <w:r>
-        <w:t xml:space="preserve"> trop forte</w:t>
-      </w:r>
-      <w:r>
-        <w:t>s</w:t>
-      </w:r>
-      <w:r>
-        <w:t>.</w:t>
-      </w:r>
-      <w:r>
-        <w:t xml:space="preserve"> Elles permettent de déterminer le niveau de risque dans le maintien et l’évolutivité du code.</w:t>
-      </w:r>
-      <w:r>
-        <w:t xml:space="preserve"> </w:t>
-      </w:r>
-      <w:proofErr w:type="spellStart"/>
-      <w:r>
-        <w:t>Duvall</w:t>
-      </w:r>
-      <w:proofErr w:type="spellEnd"/>
-      <w:r>
-        <w:t xml:space="preserve"> introduit l'utilisation de ces deux valeurs combinées pour calculer une valeur d'instabilité.</w:t>
-      </w:r>
-    </w:p>
-    <w:p>
-      <w:pPr>
-        <w:ind w:firstLine="708"/>
-      </w:pPr>
-      <w:r>
-        <w:t xml:space="preserve">La compréhension de ces mesures et de l'analyse des rapports d'inspection peut </w:t>
-      </w:r>
-      <w:r>
-        <w:t>une réelle plus-value sur le temps investi</w:t>
-      </w:r>
-      <w:r>
-        <w:t xml:space="preserve">. Les problèmes de maintenabilité peuvent être repérés dès le début et </w:t>
-      </w:r>
-      <w:r>
-        <w:t xml:space="preserve">les </w:t>
-      </w:r>
-      <w:r>
-        <w:t>risque</w:t>
-      </w:r>
-      <w:r>
-        <w:t>s</w:t>
-      </w:r>
-      <w:r>
-        <w:t xml:space="preserve"> </w:t>
-      </w:r>
       <w:r>
         <w:t>de</w:t>
       </w:r>
@@ -8586,7 +8129,7 @@
           <w:b/>
         </w:rPr>
       </w:pPr>
-      <w:bookmarkStart w:id="37" w:name="_Toc442802882"/>
+      <w:bookmarkStart w:id="36" w:name="_Toc442802882"/>
       <w:r>
         <w:rPr>
           <w:rStyle w:val="lev"/>
@@ -8594,7 +8137,7 @@
         </w:rPr>
         <w:t>2.4.5 Deployment</w:t>
       </w:r>
-      <w:bookmarkEnd w:id="37"/>
+      <w:bookmarkEnd w:id="36"/>
     </w:p>
     <w:p>
       <w:pPr>
@@ -8781,15 +8324,7 @@
         <w:t xml:space="preserve">si nécessaire, la release </w:t>
       </w:r>
       <w:r>
-        <w:t xml:space="preserve">peut être </w:t>
-      </w:r>
-      <w:proofErr w:type="gramStart"/>
-      <w:r>
-        <w:t>annulée</w:t>
-      </w:r>
-      <w:proofErr w:type="gramEnd"/>
-      <w:r>
-        <w:t xml:space="preserve"> en utilisant des étiquettes dans le système de contrôle de version</w:t>
+        <w:t>peut être annulée en utilisant des étiquettes dans le système de contrôle de version</w:t>
       </w:r>
       <w:r>
         <w:t>.</w:t>
@@ -8803,16 +8338,181 @@
           <w:b/>
         </w:rPr>
       </w:pPr>
-      <w:bookmarkStart w:id="38" w:name="_Toc442802883"/>
+      <w:bookmarkStart w:id="37" w:name="_Toc442802883"/>
       <w:r>
         <w:rPr>
           <w:rStyle w:val="lev"/>
           <w:b/>
         </w:rPr>
         <w:lastRenderedPageBreak/>
-        <w:t>Etiqueter les actifs d’un référentiel</w:t>
+        <w:t xml:space="preserve">Etiqueter </w:t>
+      </w:r>
+      <w:r>
+        <w:rPr>
+          <w:rStyle w:val="lev"/>
+          <w:b/>
+        </w:rPr>
+        <w:t xml:space="preserve">(labéliser) </w:t>
+      </w:r>
+      <w:r>
+        <w:rPr>
+          <w:rStyle w:val="lev"/>
+          <w:b/>
+        </w:rPr>
+        <w:t>les actifs d’un référentiel</w:t>
+      </w:r>
+      <w:bookmarkEnd w:id="37"/>
+    </w:p>
+    <w:p>
+      <w:pPr>
+        <w:ind w:firstLine="708"/>
+      </w:pPr>
+      <w:r>
+        <w:t>La c</w:t>
+      </w:r>
+      <w:r>
+        <w:t xml:space="preserve">réation </w:t>
+      </w:r>
+      <w:r>
+        <w:t>de label au niveau du</w:t>
+      </w:r>
+      <w:r>
+        <w:t xml:space="preserve"> référentiel facilite l'identification et le suivi des actifs,</w:t>
+      </w:r>
+      <w:r>
+        <w:t xml:space="preserve"> en définissant </w:t>
+      </w:r>
+      <w:r>
+        <w:t xml:space="preserve">clairement un groupe de fichiers comme appartenant </w:t>
+      </w:r>
+      <w:r>
+        <w:t xml:space="preserve">à un </w:t>
+      </w:r>
+      <w:r>
+        <w:t xml:space="preserve">ensemble. De plus, les étiquettes permettent un suivi historique d'un groupe de fichiers </w:t>
+      </w:r>
+      <w:r>
+        <w:t>et pas</w:t>
+      </w:r>
+      <w:r>
+        <w:t xml:space="preserve"> seulement </w:t>
+      </w:r>
+      <w:r>
+        <w:t xml:space="preserve">comme des fichiers </w:t>
+      </w:r>
+      <w:r>
+        <w:t xml:space="preserve">individuels qui peuvent être sur </w:t>
+      </w:r>
+      <w:r>
+        <w:t xml:space="preserve">différentes </w:t>
+      </w:r>
+      <w:r>
+        <w:t>versions à un moment donné.</w:t>
+      </w:r>
+    </w:p>
+    <w:p>
+      <w:pPr>
+        <w:pStyle w:val="Titre3"/>
+      </w:pPr>
+      <w:bookmarkStart w:id="38" w:name="_Toc442802884"/>
+      <w:r>
+        <w:rPr>
+          <w:shd w:val="clear" w:color="auto" w:fill="FFFFFF"/>
+        </w:rPr>
+        <w:t>Produire un environnement propre</w:t>
       </w:r>
       <w:bookmarkEnd w:id="38"/>
+      <w:r>
+        <w:rPr>
+          <w:rStyle w:val="lev"/>
+          <w:b/>
+        </w:rPr>
+        <w:t xml:space="preserve"> </w:t>
+      </w:r>
+    </w:p>
+    <w:p>
+      <w:r>
+        <w:tab/>
+        <w:t>Afin de réduire les risques comportementaux de l’application il est important de ne pas faire d’hypothèse sur son fonctionnement au travers des différents environnements. Idéalement l’intégralité des environnements doivent être virtualisé et automatisé afin d’être redéployé à chaque déploiement et ainsi garantir un environnement « propre ».</w:t>
+      </w:r>
+    </w:p>
+    <w:p>
+      <w:r>
+        <w:tab/>
+        <w:t>Voici les grandes étapes de la virtualisation et l’automatisation d’un environnement :</w:t>
+      </w:r>
+    </w:p>
+    <w:p>
+      <w:pPr>
+        <w:pStyle w:val="Paragraphedeliste"/>
+        <w:numPr>
+          <w:ilvl w:val="0"/>
+          <w:numId w:val="4"/>
+        </w:numPr>
+      </w:pPr>
+      <w:r>
+        <w:t>mise en place du système d’exploitation (OS),</w:t>
+      </w:r>
+    </w:p>
+    <w:p>
+      <w:pPr>
+        <w:pStyle w:val="Paragraphedeliste"/>
+        <w:numPr>
+          <w:ilvl w:val="0"/>
+          <w:numId w:val="4"/>
+        </w:numPr>
+      </w:pPr>
+      <w:r>
+        <w:t>configuration de l’OS (utilisateurs, firewalls, …),</w:t>
+      </w:r>
+    </w:p>
+    <w:p>
+      <w:pPr>
+        <w:pStyle w:val="Paragraphedeliste"/>
+        <w:numPr>
+          <w:ilvl w:val="0"/>
+          <w:numId w:val="4"/>
+        </w:numPr>
+      </w:pPr>
+      <w:r>
+        <w:t>mise en place des composants du serveur (serveur web, base de données, …),</w:t>
+      </w:r>
+    </w:p>
+    <w:p>
+      <w:pPr>
+        <w:pStyle w:val="Paragraphedeliste"/>
+        <w:numPr>
+          <w:ilvl w:val="0"/>
+          <w:numId w:val="4"/>
+        </w:numPr>
+      </w:pPr>
+      <w:r>
+        <w:t>configuration du serveur,</w:t>
+      </w:r>
+    </w:p>
+    <w:p>
+      <w:pPr>
+        <w:pStyle w:val="Paragraphedeliste"/>
+        <w:numPr>
+          <w:ilvl w:val="0"/>
+          <w:numId w:val="4"/>
+        </w:numPr>
+      </w:pPr>
+      <w:r>
+        <w:t>installation des outils tiers (frameworks web, librairies, …),</w:t>
+      </w:r>
+    </w:p>
+    <w:p>
+      <w:pPr>
+        <w:pStyle w:val="Paragraphedeliste"/>
+        <w:numPr>
+          <w:ilvl w:val="0"/>
+          <w:numId w:val="4"/>
+        </w:numPr>
+      </w:pPr>
+      <w:r>
+        <w:t>configuration des divers softwares.</w:t>
+      </w:r>
     </w:p>
     <w:p>
       <w:pPr>
@@ -8822,20 +8522,30 @@
           <w:b/>
         </w:rPr>
       </w:pPr>
-      <w:bookmarkStart w:id="39" w:name="_Toc442802884"/>
-      <w:r>
-        <w:rPr>
-          <w:shd w:val="clear" w:color="auto" w:fill="FFFFFF"/>
-        </w:rPr>
-        <w:t>Produire un environnement propre</w:t>
+      <w:bookmarkStart w:id="39" w:name="_Toc442802885"/>
+      <w:r>
+        <w:rPr>
+          <w:rStyle w:val="lev"/>
+          <w:b/>
+        </w:rPr>
+        <w:t>Etiqueter chaque build</w:t>
       </w:r>
       <w:bookmarkEnd w:id="39"/>
-      <w:r>
-        <w:rPr>
-          <w:rStyle w:val="lev"/>
-          <w:b/>
-        </w:rPr>
-        <w:t xml:space="preserve"> </w:t>
+    </w:p>
+    <w:p>
+      <w:pPr>
+        <w:ind w:firstLine="708"/>
+      </w:pPr>
+      <w:r>
+        <w:t>Afin de créer un identifiant unique pour chaque build il est impératif que le code du référentiel ait été labélisé (cf. Etiqueté (labélisé) les actifs d’un référentiel). Le deuxième point clé est la mise en place d’un schéma de nommage commun aux diverses builds. Labéliser chaque build fournit un moyen simple de suivre efficacement la version du code et son environnement d’exécution. En outre, les défauts, les améliorations et les nouvelles fonctionnalités peuvent être émises contre cette instance de code source.</w:t>
+      </w:r>
+    </w:p>
+    <w:p>
+      <w:pPr>
+        <w:ind w:firstLine="708"/>
+      </w:pPr>
+      <w:r>
+        <w:t>Notez la différence entre une étiquette de référentiel et une étiquette de build. Les étiquettes de référentiel désignent un ensemble de fichiers non compilés tandis que les étiquettes de build désignent les fichiers binaires en sortie d’une build. Les schémas de nommage sont cependant liés. Par exemple si l’étiquette du référentiel est 4-32 celle de la build sera 4-32.01.</w:t>
       </w:r>
     </w:p>
     <w:p>
@@ -8846,17 +8556,23 @@
           <w:b/>
         </w:rPr>
       </w:pPr>
-      <w:bookmarkStart w:id="40" w:name="_Toc442802885"/>
-      <w:r>
-        <w:rPr>
-          <w:rStyle w:val="lev"/>
-          <w:b/>
-        </w:rPr>
-        <w:t>Etiqueter chaque build</w:t>
+      <w:bookmarkStart w:id="40" w:name="_Toc442802886"/>
+      <w:r>
+        <w:rPr>
+          <w:rStyle w:val="lev"/>
+          <w:b/>
+        </w:rPr>
+        <w:t>Exécuter tous les tests</w:t>
       </w:r>
       <w:bookmarkEnd w:id="40"/>
     </w:p>
     <w:p>
+      <w:r>
+        <w:tab/>
+        <w:t>Avant le packaging et le déploiement d’une build l’intégralité des tests doivent être exécutés et validés, des tests unitaires aux tests fonctionnels. Ces tests doivent être exécutés dans un environnement aussi proche que possible que de l’environnement de production.</w:t>
+      </w:r>
+    </w:p>
+    <w:p>
       <w:pPr>
         <w:pStyle w:val="Titre3"/>
         <w:rPr>
@@ -8864,17 +8580,87 @@
           <w:b/>
         </w:rPr>
       </w:pPr>
-      <w:bookmarkStart w:id="41" w:name="_Toc442802886"/>
-      <w:r>
-        <w:rPr>
-          <w:rStyle w:val="lev"/>
-          <w:b/>
-        </w:rPr>
-        <w:t>Exécuter tous les tests</w:t>
+      <w:bookmarkStart w:id="41" w:name="_Toc442802887"/>
+      <w:r>
+        <w:rPr>
+          <w:rStyle w:val="lev"/>
+          <w:b/>
+        </w:rPr>
+        <w:t>Créer des build feedback reports</w:t>
       </w:r>
       <w:bookmarkEnd w:id="41"/>
     </w:p>
     <w:p>
+      <w:r>
+        <w:tab/>
+        <w:t>Les rapports de build fournissent des informations à propos des actions effectués au cours de la build (tests, analyses statiques</w:t>
+      </w:r>
+      <w:r>
+        <w:t xml:space="preserve"> …</w:t>
+      </w:r>
+      <w:r>
+        <w:t xml:space="preserve">), des fichiers modifiés, des issues impactés ainsi que des changements majeurs par rapport à la build </w:t>
+      </w:r>
+      <w:r>
+        <w:t>précédente</w:t>
+      </w:r>
+      <w:r>
+        <w:t>.</w:t>
+      </w:r>
+      <w:r>
+        <w:t xml:space="preserve"> Ces rapports sont généralement composés de :</w:t>
+      </w:r>
+    </w:p>
+    <w:p>
+      <w:pPr>
+        <w:pStyle w:val="Paragraphedeliste"/>
+        <w:numPr>
+          <w:ilvl w:val="0"/>
+          <w:numId w:val="4"/>
+        </w:numPr>
+      </w:pPr>
+      <w:r>
+        <w:lastRenderedPageBreak/>
+        <w:t>un rapport de test qui indique le nombre de tests effectués, le nombre de succès et d’échec et le pourcentage de code couvert par les tests,</w:t>
+      </w:r>
+    </w:p>
+    <w:p>
+      <w:pPr>
+        <w:pStyle w:val="Paragraphedeliste"/>
+        <w:numPr>
+          <w:ilvl w:val="0"/>
+          <w:numId w:val="4"/>
+        </w:numPr>
+      </w:pPr>
+      <w:r>
+        <w:t>un fichier différentiel qui informe des changements exacts dans le code source,</w:t>
+      </w:r>
+    </w:p>
+    <w:p>
+      <w:pPr>
+        <w:pStyle w:val="Paragraphedeliste"/>
+        <w:numPr>
+          <w:ilvl w:val="0"/>
+          <w:numId w:val="4"/>
+        </w:numPr>
+      </w:pPr>
+      <w:r>
+        <w:t>un rapport d’analyse statique qui avertit des violations des bonnes pratiques de développement,</w:t>
+      </w:r>
+    </w:p>
+    <w:p>
+      <w:pPr>
+        <w:pStyle w:val="Paragraphedeliste"/>
+        <w:numPr>
+          <w:ilvl w:val="0"/>
+          <w:numId w:val="4"/>
+        </w:numPr>
+      </w:pPr>
+      <w:r>
+        <w:t xml:space="preserve">un Changelog qui recueille les notes du développeur (résolution de problèmes, nouvelles fonctionnalités ...). </w:t>
+      </w:r>
+    </w:p>
+    <w:p>
       <w:pPr>
         <w:pStyle w:val="Titre3"/>
         <w:rPr>
@@ -8882,34 +8668,25 @@
           <w:b/>
         </w:rPr>
       </w:pPr>
-      <w:bookmarkStart w:id="42" w:name="_Toc442802887"/>
-      <w:r>
-        <w:rPr>
-          <w:rStyle w:val="lev"/>
-          <w:b/>
-        </w:rPr>
-        <w:t>Créer des build feedback reports</w:t>
+      <w:bookmarkStart w:id="42" w:name="_Toc442802888"/>
+      <w:r>
+        <w:rPr>
+          <w:rStyle w:val="lev"/>
+          <w:b/>
+        </w:rPr>
+        <w:t>Capacité à effectuer un rollback</w:t>
       </w:r>
       <w:bookmarkEnd w:id="42"/>
     </w:p>
     <w:p>
-      <w:pPr>
-        <w:pStyle w:val="Titre3"/>
-        <w:rPr>
-          <w:rStyle w:val="lev"/>
-          <w:b/>
-        </w:rPr>
-      </w:pPr>
-      <w:bookmarkStart w:id="43" w:name="_Toc442802888"/>
-      <w:r>
-        <w:rPr>
-          <w:rStyle w:val="lev"/>
-          <w:b/>
-        </w:rPr>
-        <w:t>Capacité à effectuer un rollback</w:t>
-      </w:r>
+      <w:r>
+        <w:tab/>
+        <w:t>Quelques fois l’inévitable se produit et le logiciel déployé en production ne fonctionne plus correctement. La capacité à annuler une mise en production est inestimable dans le Déploiement Continu. Lorsque le principe d’étiquetage est correctement utilisé la demande d’une version antérieur de l’application est simple (rollback). Par ailleurs si l’ensemble de la chaine de déploiement est automatisé le temps nécessaire au rollback est minime.</w:t>
+      </w:r>
+      <w:bookmarkStart w:id="43" w:name="_GoBack"/>
       <w:bookmarkEnd w:id="43"/>
     </w:p>
+    <w:p/>
     <w:p>
       <w:pPr>
         <w:pStyle w:val="Titre2"/>
@@ -9022,17 +8799,8 @@
           <w:rStyle w:val="lev"/>
           <w:b/>
         </w:rPr>
-        <w:t xml:space="preserve"> </w:t>
-      </w:r>
-      <w:proofErr w:type="spellStart"/>
-      <w:r>
-        <w:rPr>
-          <w:rStyle w:val="lev"/>
-          <w:b/>
-        </w:rPr>
-        <w:t>AgileLab</w:t>
-      </w:r>
-      <w:proofErr w:type="spellEnd"/>
+        <w:t xml:space="preserve"> AgileLab</w:t>
+      </w:r>
     </w:p>
     <w:p>
       <w:pPr>
@@ -9081,13 +8849,8 @@
         <w:pStyle w:val="Titre2"/>
       </w:pPr>
       <w:r>
-        <w:t xml:space="preserve">5.1.1 </w:t>
-      </w:r>
-      <w:proofErr w:type="spellStart"/>
-      <w:r>
-        <w:t>Scaling</w:t>
-      </w:r>
-      <w:proofErr w:type="spellEnd"/>
+        <w:t>5.1.1 Scaling</w:t>
+      </w:r>
     </w:p>
     <w:p>
       <w:pPr>
@@ -9617,7 +9380,6 @@
         </w:rPr>
         <w:t xml:space="preserve">Continuous Integration: Improving Software Quality and Reducing Risk. </w:t>
       </w:r>
-      <w:proofErr w:type="gramStart"/>
       <w:r>
         <w:rPr>
           <w:lang w:val="en-US"/>
@@ -9636,7 +9398,6 @@
         </w:rPr>
         <w:t>st edition, 2007.</w:t>
       </w:r>
-      <w:proofErr w:type="gramEnd"/>
     </w:p>
     <w:p>
       <w:pPr>
@@ -9666,21 +9427,7 @@
         <w:rPr>
           <w:lang w:val="en-US"/>
         </w:rPr>
-        <w:t xml:space="preserve">rtin Fowler. </w:t>
-      </w:r>
-      <w:proofErr w:type="gramStart"/>
-      <w:r>
-        <w:rPr>
-          <w:lang w:val="en-US"/>
-        </w:rPr>
-        <w:t>Continuous Integration, 2000.</w:t>
-      </w:r>
-      <w:proofErr w:type="gramEnd"/>
-      <w:r>
-        <w:rPr>
-          <w:lang w:val="en-US"/>
-        </w:rPr>
-        <w:t xml:space="preserve"> </w:t>
+        <w:t xml:space="preserve">rtin Fowler. Continuous Integration, 2000. </w:t>
       </w:r>
       <w:r>
         <w:rPr>
@@ -9896,21 +9643,7 @@
         <w:rPr>
           <w:lang w:val="en-US"/>
         </w:rPr>
-        <w:t xml:space="preserve">rtin Fowler. </w:t>
-      </w:r>
-      <w:proofErr w:type="gramStart"/>
-      <w:r>
-        <w:rPr>
-          <w:lang w:val="en-US"/>
-        </w:rPr>
-        <w:t>Continuous Integration, 2000.</w:t>
-      </w:r>
-      <w:proofErr w:type="gramEnd"/>
-      <w:r>
-        <w:rPr>
-          <w:lang w:val="en-US"/>
-        </w:rPr>
-        <w:t xml:space="preserve"> </w:t>
+        <w:t xml:space="preserve">rtin Fowler. Continuous Integration, 2000. </w:t>
       </w:r>
     </w:p>
     <w:p>
@@ -9954,15 +9687,7 @@
         <w:t xml:space="preserve">Paul M. Duvall. Continuous Integration: Improving Software Quality and Reducing Risk. </w:t>
       </w:r>
       <w:r>
-        <w:t xml:space="preserve">Addison-Wesley, 1st </w:t>
-      </w:r>
-      <w:proofErr w:type="spellStart"/>
-      <w:r>
-        <w:t>edition</w:t>
-      </w:r>
-      <w:proofErr w:type="spellEnd"/>
-      <w:r>
-        <w:t>, 2007.</w:t>
+        <w:t>Addison-Wesley, 1st edition, 2007.</w:t>
       </w:r>
     </w:p>
   </w:footnote>
@@ -9997,21 +9722,7 @@
         <w:rPr>
           <w:lang w:val="en-US"/>
         </w:rPr>
-        <w:t xml:space="preserve">rtin Fowler. </w:t>
-      </w:r>
-      <w:proofErr w:type="gramStart"/>
-      <w:r>
-        <w:rPr>
-          <w:lang w:val="en-US"/>
-        </w:rPr>
-        <w:t>Continuous Integration, 2000.</w:t>
-      </w:r>
-      <w:proofErr w:type="gramEnd"/>
-      <w:r>
-        <w:rPr>
-          <w:lang w:val="en-US"/>
-        </w:rPr>
-        <w:t xml:space="preserve"> </w:t>
+        <w:t xml:space="preserve">rtin Fowler. Continuous Integration, 2000. </w:t>
       </w:r>
     </w:p>
     <w:p>
@@ -10055,15 +9766,7 @@
         <w:t xml:space="preserve">Paul M. Duvall. Continuous Integration: Improving Software Quality and Reducing Risk. </w:t>
       </w:r>
       <w:r>
-        <w:t xml:space="preserve">Addison-Wesley, 1st </w:t>
-      </w:r>
-      <w:proofErr w:type="spellStart"/>
-      <w:r>
-        <w:t>edition</w:t>
-      </w:r>
-      <w:proofErr w:type="spellEnd"/>
-      <w:r>
-        <w:t>, 2007.</w:t>
+        <w:t>Addison-Wesley, 1st edition, 2007.</w:t>
       </w:r>
     </w:p>
   </w:footnote>
@@ -10175,21 +9878,7 @@
         <w:rPr>
           <w:lang w:val="en-US"/>
         </w:rPr>
-        <w:t xml:space="preserve">Michael Swanson, Automated </w:t>
-      </w:r>
-      <w:proofErr w:type="spellStart"/>
-      <w:r>
-        <w:rPr>
-          <w:lang w:val="en-US"/>
-        </w:rPr>
-        <w:t>Continous</w:t>
-      </w:r>
-      <w:proofErr w:type="spellEnd"/>
-      <w:r>
-        <w:rPr>
-          <w:lang w:val="en-US"/>
-        </w:rPr>
-        <w:t xml:space="preserve"> Integration and the A</w:t>
+        <w:t>Michael Swanson, Automated Continous Integration and the A</w:t>
       </w:r>
       <w:r>
         <w:rPr>
@@ -10256,35 +9945,7 @@
         <w:rPr>
           <w:lang w:val="en-US"/>
         </w:rPr>
-        <w:t xml:space="preserve">Paul </w:t>
-      </w:r>
-      <w:proofErr w:type="spellStart"/>
-      <w:r>
-        <w:rPr>
-          <w:lang w:val="en-US"/>
-        </w:rPr>
-        <w:t>Barham</w:t>
-      </w:r>
-      <w:proofErr w:type="spellEnd"/>
-      <w:r>
-        <w:rPr>
-          <w:lang w:val="en-US"/>
-        </w:rPr>
-        <w:t xml:space="preserve">, </w:t>
-      </w:r>
-      <w:proofErr w:type="spellStart"/>
-      <w:r>
-        <w:rPr>
-          <w:lang w:val="en-US"/>
-        </w:rPr>
-        <w:t>Xen</w:t>
-      </w:r>
-      <w:proofErr w:type="spellEnd"/>
-      <w:r>
-        <w:rPr>
-          <w:lang w:val="en-US"/>
-        </w:rPr>
-        <w:t xml:space="preserve"> and the Art of </w:t>
+        <w:t xml:space="preserve">Paul Barham, Xen and the Art of </w:t>
       </w:r>
       <w:r>
         <w:rPr>
@@ -10328,6 +9989,118 @@
 <file path=word/numbering.xml><?xml version="1.0" encoding="utf-8"?>
 <w:numbering xmlns:wpc="http://schemas.microsoft.com/office/word/2010/wordprocessingCanvas" xmlns:mc="http://schemas.openxmlformats.org/markup-compatibility/2006" xmlns:o="urn:schemas-microsoft-com:office:office" xmlns:r="http://schemas.openxmlformats.org/officeDocument/2006/relationships" xmlns:m="http://schemas.openxmlformats.org/officeDocument/2006/math" xmlns:v="urn:schemas-microsoft-com:vml" xmlns:wp14="http://schemas.microsoft.com/office/word/2010/wordprocessingDrawing" xmlns:wp="http://schemas.openxmlformats.org/drawingml/2006/wordprocessingDrawing" xmlns:w10="urn:schemas-microsoft-com:office:word" xmlns:w="http://schemas.openxmlformats.org/wordprocessingml/2006/main" xmlns:w14="http://schemas.microsoft.com/office/word/2010/wordml" xmlns:wpg="http://schemas.microsoft.com/office/word/2010/wordprocessingGroup" xmlns:wpi="http://schemas.microsoft.com/office/word/2010/wordprocessingInk" xmlns:wne="http://schemas.microsoft.com/office/word/2006/wordml" xmlns:wps="http://schemas.microsoft.com/office/word/2010/wordprocessingShape" mc:Ignorable="w14 wp14">
   <w:abstractNum w:abstractNumId="0">
+    <w:nsid w:val="10826DAD"/>
+    <w:multiLevelType w:val="hybridMultilevel"/>
+    <w:tmpl w:val="3D148526"/>
+    <w:lvl w:ilvl="0" w:tplc="DD64BF1C">
+      <w:numFmt w:val="bullet"/>
+      <w:lvlText w:val="-"/>
+      <w:lvlJc w:val="left"/>
+      <w:pPr>
+        <w:ind w:left="720" w:hanging="360"/>
+      </w:pPr>
+      <w:rPr>
+        <w:rFonts w:ascii="Calibri" w:eastAsiaTheme="minorHAnsi" w:hAnsi="Calibri" w:cs="Calibri" w:hint="default"/>
+      </w:rPr>
+    </w:lvl>
+    <w:lvl w:ilvl="1" w:tplc="040C0003" w:tentative="1">
+      <w:start w:val="1"/>
+      <w:numFmt w:val="bullet"/>
+      <w:lvlText w:val="o"/>
+      <w:lvlJc w:val="left"/>
+      <w:pPr>
+        <w:ind w:left="1440" w:hanging="360"/>
+      </w:pPr>
+      <w:rPr>
+        <w:rFonts w:ascii="Courier New" w:hAnsi="Courier New" w:cs="Courier New" w:hint="default"/>
+      </w:rPr>
+    </w:lvl>
+    <w:lvl w:ilvl="2" w:tplc="040C0005" w:tentative="1">
+      <w:start w:val="1"/>
+      <w:numFmt w:val="bullet"/>
+      <w:lvlText w:val=""/>
+      <w:lvlJc w:val="left"/>
+      <w:pPr>
+        <w:ind w:left="2160" w:hanging="360"/>
+      </w:pPr>
+      <w:rPr>
+        <w:rFonts w:ascii="Wingdings" w:hAnsi="Wingdings" w:hint="default"/>
+      </w:rPr>
+    </w:lvl>
+    <w:lvl w:ilvl="3" w:tplc="040C0001" w:tentative="1">
+      <w:start w:val="1"/>
+      <w:numFmt w:val="bullet"/>
+      <w:lvlText w:val=""/>
+      <w:lvlJc w:val="left"/>
+      <w:pPr>
+        <w:ind w:left="2880" w:hanging="360"/>
+      </w:pPr>
+      <w:rPr>
+        <w:rFonts w:ascii="Symbol" w:hAnsi="Symbol" w:hint="default"/>
+      </w:rPr>
+    </w:lvl>
+    <w:lvl w:ilvl="4" w:tplc="040C0003" w:tentative="1">
+      <w:start w:val="1"/>
+      <w:numFmt w:val="bullet"/>
+      <w:lvlText w:val="o"/>
+      <w:lvlJc w:val="left"/>
+      <w:pPr>
+        <w:ind w:left="3600" w:hanging="360"/>
+      </w:pPr>
+      <w:rPr>
+        <w:rFonts w:ascii="Courier New" w:hAnsi="Courier New" w:cs="Courier New" w:hint="default"/>
+      </w:rPr>
+    </w:lvl>
+    <w:lvl w:ilvl="5" w:tplc="040C0005" w:tentative="1">
+      <w:start w:val="1"/>
+      <w:numFmt w:val="bullet"/>
+      <w:lvlText w:val=""/>
+      <w:lvlJc w:val="left"/>
+      <w:pPr>
+        <w:ind w:left="4320" w:hanging="360"/>
+      </w:pPr>
+      <w:rPr>
+        <w:rFonts w:ascii="Wingdings" w:hAnsi="Wingdings" w:hint="default"/>
+      </w:rPr>
+    </w:lvl>
+    <w:lvl w:ilvl="6" w:tplc="040C0001" w:tentative="1">
+      <w:start w:val="1"/>
+      <w:numFmt w:val="bullet"/>
+      <w:lvlText w:val=""/>
+      <w:lvlJc w:val="left"/>
+      <w:pPr>
+        <w:ind w:left="5040" w:hanging="360"/>
+      </w:pPr>
+      <w:rPr>
+        <w:rFonts w:ascii="Symbol" w:hAnsi="Symbol" w:hint="default"/>
+      </w:rPr>
+    </w:lvl>
+    <w:lvl w:ilvl="7" w:tplc="040C0003" w:tentative="1">
+      <w:start w:val="1"/>
+      <w:numFmt w:val="bullet"/>
+      <w:lvlText w:val="o"/>
+      <w:lvlJc w:val="left"/>
+      <w:pPr>
+        <w:ind w:left="5760" w:hanging="360"/>
+      </w:pPr>
+      <w:rPr>
+        <w:rFonts w:ascii="Courier New" w:hAnsi="Courier New" w:cs="Courier New" w:hint="default"/>
+      </w:rPr>
+    </w:lvl>
+    <w:lvl w:ilvl="8" w:tplc="040C0005" w:tentative="1">
+      <w:start w:val="1"/>
+      <w:numFmt w:val="bullet"/>
+      <w:lvlText w:val=""/>
+      <w:lvlJc w:val="left"/>
+      <w:pPr>
+        <w:ind w:left="6480" w:hanging="360"/>
+      </w:pPr>
+      <w:rPr>
+        <w:rFonts w:ascii="Wingdings" w:hAnsi="Wingdings" w:hint="default"/>
+      </w:rPr>
+    </w:lvl>
+  </w:abstractNum>
+  <w:abstractNum w:abstractNumId="1">
     <w:nsid w:val="1FEC67AB"/>
     <w:multiLevelType w:val="hybridMultilevel"/>
     <w:tmpl w:val="8F60F742"/>
@@ -10440,7 +10213,7 @@
       </w:rPr>
     </w:lvl>
   </w:abstractNum>
-  <w:abstractNum w:abstractNumId="1">
+  <w:abstractNum w:abstractNumId="2">
     <w:nsid w:val="27D72BD9"/>
     <w:multiLevelType w:val="hybridMultilevel"/>
     <w:tmpl w:val="1A00D0DA"/>
@@ -10552,7 +10325,7 @@
       </w:rPr>
     </w:lvl>
   </w:abstractNum>
-  <w:abstractNum w:abstractNumId="2">
+  <w:abstractNum w:abstractNumId="3">
     <w:nsid w:val="2F020B71"/>
     <w:multiLevelType w:val="hybridMultilevel"/>
     <w:tmpl w:val="29D07F1A"/>
@@ -10666,13 +10439,16 @@
     </w:lvl>
   </w:abstractNum>
   <w:num w:numId="1">
+    <w:abstractNumId w:val="2"/>
+  </w:num>
+  <w:num w:numId="2">
     <w:abstractNumId w:val="1"/>
   </w:num>
-  <w:num w:numId="2">
+  <w:num w:numId="3">
+    <w:abstractNumId w:val="3"/>
+  </w:num>
+  <w:num w:numId="4">
     <w:abstractNumId w:val="0"/>
-  </w:num>
-  <w:num w:numId="3">
-    <w:abstractNumId w:val="2"/>
   </w:num>
 </w:numbering>
 </file>
@@ -12527,7 +12303,7 @@
 </file>
 
 <file path=customXml/itemProps1.xml><?xml version="1.0" encoding="utf-8"?>
-<ds:datastoreItem xmlns:ds="http://schemas.openxmlformats.org/officeDocument/2006/customXml" ds:itemID="{43C4A1E9-0942-4623-99F2-76D9905C6136}">
+<ds:datastoreItem xmlns:ds="http://schemas.openxmlformats.org/officeDocument/2006/customXml" ds:itemID="{65961994-212F-4589-8EC3-368523B40744}">
   <ds:schemaRefs>
     <ds:schemaRef ds:uri="http://schemas.openxmlformats.org/officeDocument/2006/bibliography"/>
   </ds:schemaRefs>

</xml_diff>